<commit_message>
add persamaan dan pertidaksamaan eksponensial
</commit_message>
<xml_diff>
--- a/RPP 01 Fungsi Eksponensial.docx
+++ b/RPP 01 Fungsi Eksponensial.docx
@@ -4344,7 +4344,13 @@
               <w:ind w:left="311" w:hanging="284"/>
             </w:pPr>
             <w:r>
-              <w:t>Peserta didik melakukan diskusi terkait sifat-sifat ekponen.</w:t>
+              <w:t xml:space="preserve">Peserta didik melakukan diskusi terkait </w:t>
+            </w:r>
+            <w:r>
+              <w:t>nilai fungsi eksponensial</w:t>
+            </w:r>
+            <w:r>
+              <w:t>.</w:t>
             </w:r>
           </w:p>
         </w:tc>
@@ -4496,13 +4502,13 @@
               <w:ind w:left="311" w:hanging="284"/>
             </w:pPr>
             <w:r>
-              <w:t xml:space="preserve">Peserta didik menyiapkan hasil diskusi/penyelidikan berupa model matematika </w:t>
-            </w:r>
-            <w:r>
-              <w:t xml:space="preserve">yaitu permasalahan nyata yang berkaitan dengan </w:t>
-            </w:r>
-            <w:r>
-              <w:t>fungsi eksponensial serta penyelesaian dari masalah tersebut.</w:t>
+              <w:t xml:space="preserve">Peserta didik </w:t>
+            </w:r>
+            <w:r>
+              <w:t>menyiapkan hasil diskusi/penyelidikan dari permasalahan nyata yang berkaitan dengan fungsi eksponensial dan penyelesaiannya</w:t>
+            </w:r>
+            <w:r>
+              <w:t>.</w:t>
             </w:r>
           </w:p>
         </w:tc>
@@ -5086,7 +5092,13 @@
               <w:ind w:left="311" w:hanging="284"/>
             </w:pPr>
             <w:r>
-              <w:t>Peserta didik melakukan diskusi terkait sifat-sifat ekponen.</w:t>
+              <w:t xml:space="preserve">Peserta didik melakukan diskusi terkait </w:t>
+            </w:r>
+            <w:r>
+              <w:t>nilai fungsi eksponensial</w:t>
+            </w:r>
+            <w:r>
+              <w:t>.</w:t>
             </w:r>
           </w:p>
         </w:tc>
@@ -5151,7 +5163,19 @@
               <w:ind w:left="311" w:hanging="284"/>
             </w:pPr>
             <w:r>
-              <w:t>Guru membantu peserta didik menggali informasi terkait nilai fungsi eksponen.</w:t>
+              <w:t xml:space="preserve">Guru membantu peserta didik menggali informasi terkait </w:t>
+            </w:r>
+            <w:r>
+              <w:t>aplikasi</w:t>
+            </w:r>
+            <w:r>
+              <w:t xml:space="preserve"> fungsi eksponen</w:t>
+            </w:r>
+            <w:r>
+              <w:t>sial</w:t>
+            </w:r>
+            <w:r>
+              <w:t>.</w:t>
             </w:r>
           </w:p>
         </w:tc>
@@ -5237,13 +5261,25 @@
               <w:ind w:left="311" w:hanging="284"/>
             </w:pPr>
             <w:r>
-              <w:t xml:space="preserve">Peserta didik menyiapkan hasil diskusi/penyelidikan berupa model matematika yaitu </w:t>
+              <w:t xml:space="preserve">Peserta didik menyiapkan hasil diskusi/penyelidikan </w:t>
+            </w:r>
+            <w:r>
+              <w:t>dari</w:t>
+            </w:r>
+            <w:r>
+              <w:t xml:space="preserve"> </w:t>
             </w:r>
             <w:r>
               <w:t xml:space="preserve">permasalahan nyata yang berkaitan dengan </w:t>
             </w:r>
             <w:r>
-              <w:t>fungsi eksponensial serta penyelesaian dari masalah tersebut.</w:t>
+              <w:t>fungsi eksponensial</w:t>
+            </w:r>
+            <w:r>
+              <w:t xml:space="preserve"> dan penyelesaiannya</w:t>
+            </w:r>
+            <w:r>
+              <w:t>.</w:t>
             </w:r>
           </w:p>
         </w:tc>
@@ -5395,7 +5431,6 @@
           <w:p/>
           <w:p>
             <w:r>
-              <w:lastRenderedPageBreak/>
               <w:t>Kegiatan ditutup dengan DOA.</w:t>
             </w:r>
           </w:p>
@@ -5411,7 +5446,6 @@
               <w:jc w:val="center"/>
             </w:pPr>
             <w:r>
-              <w:lastRenderedPageBreak/>
               <w:t>25’</w:t>
             </w:r>
           </w:p>
@@ -5439,7 +5473,6 @@
           </w:p>
           <w:p>
             <w:r>
-              <w:lastRenderedPageBreak/>
               <w:t>Menyusun simpulan, refleksi/umpan balik, mendiskusikan tugas, menjelaskan rencana pembelajaran pertemuan selanjutnya</w:t>
             </w:r>
           </w:p>
@@ -5454,7 +5487,6 @@
               <w:jc w:val="center"/>
             </w:pPr>
             <w:r>
-              <w:lastRenderedPageBreak/>
               <w:t>10’</w:t>
             </w:r>
           </w:p>
@@ -6977,8 +7009,297 @@
         </w:numPr>
       </w:pPr>
       <w:r>
-        <w:t>Sebutkan</w:t>
+        <w:t>Hitunglah:</w:t>
       </w:r>
+    </w:p>
+    <w:p>
+      <w:pPr>
+        <w:pStyle w:val="ListParagraph"/>
+        <w:numPr>
+          <w:ilvl w:val="0"/>
+          <w:numId w:val="38"/>
+        </w:numPr>
+        <w:ind w:hanging="295"/>
+      </w:pPr>
+      <w:r>
+        <w:t xml:space="preserve">Pendekatan </w:t>
+      </w:r>
+      <m:oMath>
+        <m:sSup>
+          <m:sSupPr>
+            <m:ctrlPr>
+              <w:rPr>
+                <w:rFonts w:ascii="Cambria Math" w:hAnsi="Cambria Math"/>
+                <w:i/>
+              </w:rPr>
+            </m:ctrlPr>
+          </m:sSupPr>
+          <m:e>
+            <m:r>
+              <w:rPr>
+                <w:rFonts w:ascii="Cambria Math" w:hAnsi="Cambria Math"/>
+              </w:rPr>
+              <m:t>2</m:t>
+            </m:r>
+          </m:e>
+          <m:sup>
+            <m:r>
+              <w:rPr>
+                <w:rFonts w:ascii="Cambria Math" w:hAnsi="Cambria Math"/>
+              </w:rPr>
+              <m:t>60</m:t>
+            </m:r>
+          </m:sup>
+        </m:sSup>
+      </m:oMath>
+      <w:r>
+        <w:rPr>
+          <w:rFonts w:eastAsiaTheme="minorEastAsia"/>
+        </w:rPr>
+        <w:t xml:space="preserve"> ke dalam bentuk perpangkatan 10.</w:t>
+      </w:r>
+    </w:p>
+    <w:p>
+      <w:pPr>
+        <w:pStyle w:val="ListParagraph"/>
+        <w:numPr>
+          <w:ilvl w:val="0"/>
+          <w:numId w:val="38"/>
+        </w:numPr>
+        <w:ind w:hanging="295"/>
+      </w:pPr>
+      <w:r>
+        <w:rPr>
+          <w:rFonts w:eastAsiaTheme="minorEastAsia"/>
+        </w:rPr>
+        <w:t xml:space="preserve">Nilai dari </w:t>
+      </w:r>
+      <m:oMath>
+        <m:sSup>
+          <m:sSupPr>
+            <m:ctrlPr>
+              <w:rPr>
+                <w:rFonts w:ascii="Cambria Math" w:eastAsiaTheme="minorEastAsia" w:hAnsi="Cambria Math"/>
+                <w:i/>
+              </w:rPr>
+            </m:ctrlPr>
+          </m:sSupPr>
+          <m:e>
+            <m:d>
+              <m:dPr>
+                <m:ctrlPr>
+                  <w:rPr>
+                    <w:rFonts w:ascii="Cambria Math" w:eastAsiaTheme="minorEastAsia" w:hAnsi="Cambria Math"/>
+                    <w:i/>
+                  </w:rPr>
+                </m:ctrlPr>
+              </m:dPr>
+              <m:e>
+                <m:sSup>
+                  <m:sSupPr>
+                    <m:ctrlPr>
+                      <w:rPr>
+                        <w:rFonts w:ascii="Cambria Math" w:eastAsiaTheme="minorEastAsia" w:hAnsi="Cambria Math"/>
+                        <w:i/>
+                      </w:rPr>
+                    </m:ctrlPr>
+                  </m:sSupPr>
+                  <m:e>
+                    <m:r>
+                      <w:rPr>
+                        <w:rFonts w:ascii="Cambria Math" w:eastAsiaTheme="minorEastAsia" w:hAnsi="Cambria Math"/>
+                      </w:rPr>
+                      <m:t>3</m:t>
+                    </m:r>
+                  </m:e>
+                  <m:sup>
+                    <m:rad>
+                      <m:radPr>
+                        <m:degHide m:val="1"/>
+                        <m:ctrlPr>
+                          <w:rPr>
+                            <w:rFonts w:ascii="Cambria Math" w:eastAsiaTheme="minorEastAsia" w:hAnsi="Cambria Math"/>
+                            <w:i/>
+                          </w:rPr>
+                        </m:ctrlPr>
+                      </m:radPr>
+                      <m:deg/>
+                      <m:e>
+                        <m:r>
+                          <w:rPr>
+                            <w:rFonts w:ascii="Cambria Math" w:eastAsiaTheme="minorEastAsia" w:hAnsi="Cambria Math"/>
+                          </w:rPr>
+                          <m:t>7</m:t>
+                        </m:r>
+                      </m:e>
+                    </m:rad>
+                  </m:sup>
+                </m:sSup>
+              </m:e>
+            </m:d>
+          </m:e>
+          <m:sup>
+            <m:rad>
+              <m:radPr>
+                <m:degHide m:val="1"/>
+                <m:ctrlPr>
+                  <w:rPr>
+                    <w:rFonts w:ascii="Cambria Math" w:eastAsiaTheme="minorEastAsia" w:hAnsi="Cambria Math"/>
+                    <w:i/>
+                  </w:rPr>
+                </m:ctrlPr>
+              </m:radPr>
+              <m:deg/>
+              <m:e>
+                <m:r>
+                  <w:rPr>
+                    <w:rFonts w:ascii="Cambria Math" w:eastAsiaTheme="minorEastAsia" w:hAnsi="Cambria Math"/>
+                  </w:rPr>
+                  <m:t>343</m:t>
+                </m:r>
+              </m:e>
+            </m:rad>
+          </m:sup>
+        </m:sSup>
+      </m:oMath>
+      <w:r>
+        <w:rPr>
+          <w:rFonts w:eastAsiaTheme="minorEastAsia"/>
+        </w:rPr>
+        <w:t xml:space="preserve"> dan </w:t>
+      </w:r>
+      <m:oMath>
+        <m:sSup>
+          <m:sSupPr>
+            <m:ctrlPr>
+              <w:rPr>
+                <w:rFonts w:ascii="Cambria Math" w:eastAsiaTheme="minorEastAsia" w:hAnsi="Cambria Math"/>
+                <w:i/>
+              </w:rPr>
+            </m:ctrlPr>
+          </m:sSupPr>
+          <m:e>
+            <m:d>
+              <m:dPr>
+                <m:ctrlPr>
+                  <w:rPr>
+                    <w:rFonts w:ascii="Cambria Math" w:eastAsiaTheme="minorEastAsia" w:hAnsi="Cambria Math"/>
+                    <w:i/>
+                  </w:rPr>
+                </m:ctrlPr>
+              </m:dPr>
+              <m:e>
+                <m:f>
+                  <m:fPr>
+                    <m:ctrlPr>
+                      <w:rPr>
+                        <w:rFonts w:ascii="Cambria Math" w:eastAsiaTheme="minorEastAsia" w:hAnsi="Cambria Math"/>
+                        <w:i/>
+                      </w:rPr>
+                    </m:ctrlPr>
+                  </m:fPr>
+                  <m:num>
+                    <m:sSup>
+                      <m:sSupPr>
+                        <m:ctrlPr>
+                          <w:rPr>
+                            <w:rFonts w:ascii="Cambria Math" w:eastAsiaTheme="minorEastAsia" w:hAnsi="Cambria Math"/>
+                            <w:i/>
+                          </w:rPr>
+                        </m:ctrlPr>
+                      </m:sSupPr>
+                      <m:e>
+                        <m:r>
+                          <w:rPr>
+                            <w:rFonts w:ascii="Cambria Math" w:eastAsiaTheme="minorEastAsia" w:hAnsi="Cambria Math"/>
+                          </w:rPr>
+                          <m:t>4</m:t>
+                        </m:r>
+                      </m:e>
+                      <m:sup>
+                        <m:r>
+                          <w:rPr>
+                            <w:rFonts w:ascii="Cambria Math" w:eastAsiaTheme="minorEastAsia" w:hAnsi="Cambria Math"/>
+                          </w:rPr>
+                          <m:t>6</m:t>
+                        </m:r>
+                      </m:sup>
+                    </m:sSup>
+                  </m:num>
+                  <m:den>
+                    <m:r>
+                      <w:rPr>
+                        <w:rFonts w:ascii="Cambria Math" w:eastAsiaTheme="minorEastAsia" w:hAnsi="Cambria Math"/>
+                      </w:rPr>
+                      <m:t>27×</m:t>
+                    </m:r>
+                    <m:sSup>
+                      <m:sSupPr>
+                        <m:ctrlPr>
+                          <w:rPr>
+                            <w:rFonts w:ascii="Cambria Math" w:eastAsiaTheme="minorEastAsia" w:hAnsi="Cambria Math"/>
+                            <w:i/>
+                          </w:rPr>
+                        </m:ctrlPr>
+                      </m:sSupPr>
+                      <m:e>
+                        <m:r>
+                          <w:rPr>
+                            <w:rFonts w:ascii="Cambria Math" w:eastAsiaTheme="minorEastAsia" w:hAnsi="Cambria Math"/>
+                          </w:rPr>
+                          <m:t>12</m:t>
+                        </m:r>
+                      </m:e>
+                      <m:sup>
+                        <m:r>
+                          <w:rPr>
+                            <w:rFonts w:ascii="Cambria Math" w:eastAsiaTheme="minorEastAsia" w:hAnsi="Cambria Math"/>
+                          </w:rPr>
+                          <m:t>3</m:t>
+                        </m:r>
+                      </m:sup>
+                    </m:sSup>
+                  </m:den>
+                </m:f>
+              </m:e>
+            </m:d>
+          </m:e>
+          <m:sup>
+            <m:r>
+              <w:rPr>
+                <w:rFonts w:ascii="Cambria Math" w:eastAsiaTheme="minorEastAsia" w:hAnsi="Cambria Math"/>
+              </w:rPr>
+              <m:t>-</m:t>
+            </m:r>
+            <m:f>
+              <m:fPr>
+                <m:ctrlPr>
+                  <w:rPr>
+                    <w:rFonts w:ascii="Cambria Math" w:eastAsiaTheme="minorEastAsia" w:hAnsi="Cambria Math"/>
+                    <w:i/>
+                  </w:rPr>
+                </m:ctrlPr>
+              </m:fPr>
+              <m:num>
+                <m:r>
+                  <w:rPr>
+                    <w:rFonts w:ascii="Cambria Math" w:eastAsiaTheme="minorEastAsia" w:hAnsi="Cambria Math"/>
+                  </w:rPr>
+                  <m:t>1</m:t>
+                </m:r>
+              </m:num>
+              <m:den>
+                <m:r>
+                  <w:rPr>
+                    <w:rFonts w:ascii="Cambria Math" w:eastAsiaTheme="minorEastAsia" w:hAnsi="Cambria Math"/>
+                  </w:rPr>
+                  <m:t>3</m:t>
+                </m:r>
+              </m:den>
+            </m:f>
+          </m:sup>
+        </m:sSup>
+      </m:oMath>
     </w:p>
     <w:p>
       <w:pPr>
@@ -6989,7 +7310,279 @@
         </w:numPr>
       </w:pPr>
       <w:r>
-        <w:t>Diketahu</w:t>
+        <w:t>Di</w:t>
+      </w:r>
+      <w:r>
+        <w:t>berikan lima bilangan berpangkat</w:t>
+      </w:r>
+    </w:p>
+    <w:p>
+      <w:pPr>
+        <w:pStyle w:val="ListParagraph"/>
+      </w:pPr>
+      <m:oMathPara>
+        <m:oMath>
+          <m:sSup>
+            <m:sSupPr>
+              <m:ctrlPr>
+                <w:rPr>
+                  <w:rFonts w:ascii="Cambria Math" w:hAnsi="Cambria Math"/>
+                  <w:i/>
+                </w:rPr>
+              </m:ctrlPr>
+            </m:sSupPr>
+            <m:e>
+              <m:r>
+                <w:rPr>
+                  <w:rFonts w:ascii="Cambria Math" w:hAnsi="Cambria Math"/>
+                </w:rPr>
+                <m:t>0,25</m:t>
+              </m:r>
+            </m:e>
+            <m:sup>
+              <m:r>
+                <w:rPr>
+                  <w:rFonts w:ascii="Cambria Math" w:hAnsi="Cambria Math"/>
+                </w:rPr>
+                <m:t>6</m:t>
+              </m:r>
+            </m:sup>
+          </m:sSup>
+          <m:r>
+            <w:rPr>
+              <w:rFonts w:ascii="Cambria Math" w:hAnsi="Cambria Math"/>
+            </w:rPr>
+            <m:t xml:space="preserve">; </m:t>
+          </m:r>
+          <m:sSup>
+            <m:sSupPr>
+              <m:ctrlPr>
+                <w:rPr>
+                  <w:rFonts w:ascii="Cambria Math" w:hAnsi="Cambria Math"/>
+                  <w:i/>
+                </w:rPr>
+              </m:ctrlPr>
+            </m:sSupPr>
+            <m:e>
+              <m:r>
+                <w:rPr>
+                  <w:rFonts w:ascii="Cambria Math" w:hAnsi="Cambria Math"/>
+                </w:rPr>
+                <m:t>2</m:t>
+              </m:r>
+            </m:e>
+            <m:sup>
+              <m:r>
+                <w:rPr>
+                  <w:rFonts w:ascii="Cambria Math" w:hAnsi="Cambria Math"/>
+                </w:rPr>
+                <m:t>0,8</m:t>
+              </m:r>
+            </m:sup>
+          </m:sSup>
+          <m:r>
+            <w:rPr>
+              <w:rFonts w:ascii="Cambria Math" w:eastAsiaTheme="minorEastAsia" w:hAnsi="Cambria Math"/>
+            </w:rPr>
+            <m:t xml:space="preserve">; </m:t>
+          </m:r>
+          <m:sSup>
+            <m:sSupPr>
+              <m:ctrlPr>
+                <w:rPr>
+                  <w:rFonts w:ascii="Cambria Math" w:eastAsiaTheme="minorEastAsia" w:hAnsi="Cambria Math"/>
+                  <w:i/>
+                </w:rPr>
+              </m:ctrlPr>
+            </m:sSupPr>
+            <m:e>
+              <m:r>
+                <w:rPr>
+                  <w:rFonts w:ascii="Cambria Math" w:eastAsiaTheme="minorEastAsia" w:hAnsi="Cambria Math"/>
+                </w:rPr>
+                <m:t>4</m:t>
+              </m:r>
+            </m:e>
+            <m:sup>
+              <m:r>
+                <w:rPr>
+                  <w:rFonts w:ascii="Cambria Math" w:eastAsiaTheme="minorEastAsia" w:hAnsi="Cambria Math"/>
+                </w:rPr>
+                <m:t>-</m:t>
+              </m:r>
+              <m:f>
+                <m:fPr>
+                  <m:ctrlPr>
+                    <w:rPr>
+                      <w:rFonts w:ascii="Cambria Math" w:eastAsiaTheme="minorEastAsia" w:hAnsi="Cambria Math"/>
+                      <w:i/>
+                    </w:rPr>
+                  </m:ctrlPr>
+                </m:fPr>
+                <m:num>
+                  <m:r>
+                    <w:rPr>
+                      <w:rFonts w:ascii="Cambria Math" w:eastAsiaTheme="minorEastAsia" w:hAnsi="Cambria Math"/>
+                    </w:rPr>
+                    <m:t>2</m:t>
+                  </m:r>
+                </m:num>
+                <m:den>
+                  <m:r>
+                    <w:rPr>
+                      <w:rFonts w:ascii="Cambria Math" w:eastAsiaTheme="minorEastAsia" w:hAnsi="Cambria Math"/>
+                    </w:rPr>
+                    <m:t>3</m:t>
+                  </m:r>
+                </m:den>
+              </m:f>
+            </m:sup>
+          </m:sSup>
+          <m:r>
+            <w:rPr>
+              <w:rFonts w:ascii="Cambria Math" w:eastAsiaTheme="minorEastAsia" w:hAnsi="Cambria Math"/>
+            </w:rPr>
+            <m:t xml:space="preserve">; </m:t>
+          </m:r>
+          <m:rad>
+            <m:radPr>
+              <m:ctrlPr>
+                <w:rPr>
+                  <w:rFonts w:ascii="Cambria Math" w:eastAsiaTheme="minorEastAsia" w:hAnsi="Cambria Math"/>
+                  <w:i/>
+                </w:rPr>
+              </m:ctrlPr>
+            </m:radPr>
+            <m:deg>
+              <m:r>
+                <w:rPr>
+                  <w:rFonts w:ascii="Cambria Math" w:eastAsiaTheme="minorEastAsia" w:hAnsi="Cambria Math"/>
+                </w:rPr>
+                <m:t>3</m:t>
+              </m:r>
+            </m:deg>
+            <m:e>
+              <m:r>
+                <w:rPr>
+                  <w:rFonts w:ascii="Cambria Math" w:eastAsiaTheme="minorEastAsia" w:hAnsi="Cambria Math"/>
+                </w:rPr>
+                <m:t>8</m:t>
+              </m:r>
+            </m:e>
+          </m:rad>
+          <m:r>
+            <w:rPr>
+              <w:rFonts w:ascii="Cambria Math" w:eastAsiaTheme="minorEastAsia" w:hAnsi="Cambria Math"/>
+            </w:rPr>
+            <m:t xml:space="preserve">; </m:t>
+          </m:r>
+          <m:sSup>
+            <m:sSupPr>
+              <m:ctrlPr>
+                <w:rPr>
+                  <w:rFonts w:ascii="Cambria Math" w:eastAsiaTheme="minorEastAsia" w:hAnsi="Cambria Math"/>
+                  <w:i/>
+                </w:rPr>
+              </m:ctrlPr>
+            </m:sSupPr>
+            <m:e>
+              <m:d>
+                <m:dPr>
+                  <m:ctrlPr>
+                    <w:rPr>
+                      <w:rFonts w:ascii="Cambria Math" w:eastAsiaTheme="minorEastAsia" w:hAnsi="Cambria Math"/>
+                      <w:i/>
+                    </w:rPr>
+                  </m:ctrlPr>
+                </m:dPr>
+                <m:e>
+                  <m:f>
+                    <m:fPr>
+                      <m:ctrlPr>
+                        <w:rPr>
+                          <w:rFonts w:ascii="Cambria Math" w:eastAsiaTheme="minorEastAsia" w:hAnsi="Cambria Math"/>
+                          <w:i/>
+                        </w:rPr>
+                      </m:ctrlPr>
+                    </m:fPr>
+                    <m:num>
+                      <m:r>
+                        <w:rPr>
+                          <w:rFonts w:ascii="Cambria Math" w:eastAsiaTheme="minorEastAsia" w:hAnsi="Cambria Math"/>
+                        </w:rPr>
+                        <m:t>1</m:t>
+                      </m:r>
+                    </m:num>
+                    <m:den>
+                      <m:rad>
+                        <m:radPr>
+                          <m:degHide m:val="1"/>
+                          <m:ctrlPr>
+                            <w:rPr>
+                              <w:rFonts w:ascii="Cambria Math" w:eastAsiaTheme="minorEastAsia" w:hAnsi="Cambria Math"/>
+                              <w:i/>
+                            </w:rPr>
+                          </m:ctrlPr>
+                        </m:radPr>
+                        <m:deg/>
+                        <m:e>
+                          <m:r>
+                            <w:rPr>
+                              <w:rFonts w:ascii="Cambria Math" w:eastAsiaTheme="minorEastAsia" w:hAnsi="Cambria Math"/>
+                            </w:rPr>
+                            <m:t>32</m:t>
+                          </m:r>
+                        </m:e>
+                      </m:rad>
+                    </m:den>
+                  </m:f>
+                </m:e>
+              </m:d>
+            </m:e>
+            <m:sup>
+              <m:r>
+                <w:rPr>
+                  <w:rFonts w:ascii="Cambria Math" w:eastAsiaTheme="minorEastAsia" w:hAnsi="Cambria Math"/>
+                </w:rPr>
+                <m:t>-</m:t>
+              </m:r>
+              <m:f>
+                <m:fPr>
+                  <m:ctrlPr>
+                    <w:rPr>
+                      <w:rFonts w:ascii="Cambria Math" w:eastAsiaTheme="minorEastAsia" w:hAnsi="Cambria Math"/>
+                      <w:i/>
+                    </w:rPr>
+                  </m:ctrlPr>
+                </m:fPr>
+                <m:num>
+                  <m:r>
+                    <w:rPr>
+                      <w:rFonts w:ascii="Cambria Math" w:eastAsiaTheme="minorEastAsia" w:hAnsi="Cambria Math"/>
+                    </w:rPr>
+                    <m:t>2</m:t>
+                  </m:r>
+                </m:num>
+                <m:den>
+                  <m:r>
+                    <w:rPr>
+                      <w:rFonts w:ascii="Cambria Math" w:eastAsiaTheme="minorEastAsia" w:hAnsi="Cambria Math"/>
+                    </w:rPr>
+                    <m:t>5</m:t>
+                  </m:r>
+                </m:den>
+              </m:f>
+            </m:sup>
+          </m:sSup>
+        </m:oMath>
+      </m:oMathPara>
+    </w:p>
+    <w:p>
+      <w:pPr>
+        <w:pStyle w:val="ListParagraph"/>
+      </w:pPr>
+      <w:r>
+        <w:t>Tuliskan lima bilangan berpangkat tersebut dalam urutan naik (tanpa kalkulator) dari nilai yang terkecil ke nilai yang terbesar.</w:t>
       </w:r>
     </w:p>
     <w:p>
@@ -7001,8 +7594,102 @@
         </w:numPr>
       </w:pPr>
       <w:r>
-        <w:t>Diketahuk</w:t>
+        <w:t>Lukislah grafik fungsi</w:t>
       </w:r>
+    </w:p>
+    <w:p>
+      <w:pPr>
+        <w:pStyle w:val="ListParagraph"/>
+        <w:numPr>
+          <w:ilvl w:val="0"/>
+          <w:numId w:val="39"/>
+        </w:numPr>
+        <w:ind w:left="993" w:hanging="284"/>
+      </w:pPr>
+      <m:oMath>
+        <m:r>
+          <w:rPr>
+            <w:rFonts w:ascii="Cambria Math" w:hAnsi="Cambria Math"/>
+          </w:rPr>
+          <m:t>y=</m:t>
+        </m:r>
+        <m:sSup>
+          <m:sSupPr>
+            <m:ctrlPr>
+              <w:rPr>
+                <w:rFonts w:ascii="Cambria Math" w:hAnsi="Cambria Math"/>
+                <w:i/>
+              </w:rPr>
+            </m:ctrlPr>
+          </m:sSupPr>
+          <m:e>
+            <m:r>
+              <w:rPr>
+                <w:rFonts w:ascii="Cambria Math" w:hAnsi="Cambria Math"/>
+              </w:rPr>
+              <m:t>3</m:t>
+            </m:r>
+          </m:e>
+          <m:sup>
+            <m:r>
+              <w:rPr>
+                <w:rFonts w:ascii="Cambria Math" w:hAnsi="Cambria Math"/>
+              </w:rPr>
+              <m:t>-x</m:t>
+            </m:r>
+          </m:sup>
+        </m:sSup>
+      </m:oMath>
+    </w:p>
+    <w:p>
+      <w:pPr>
+        <w:pStyle w:val="ListParagraph"/>
+        <w:numPr>
+          <w:ilvl w:val="0"/>
+          <w:numId w:val="39"/>
+        </w:numPr>
+        <w:ind w:left="993" w:hanging="284"/>
+      </w:pPr>
+      <m:oMath>
+        <m:r>
+          <w:rPr>
+            <w:rFonts w:ascii="Cambria Math" w:hAnsi="Cambria Math"/>
+          </w:rPr>
+          <m:t>y=</m:t>
+        </m:r>
+        <m:sSup>
+          <m:sSupPr>
+            <m:ctrlPr>
+              <w:rPr>
+                <w:rFonts w:ascii="Cambria Math" w:hAnsi="Cambria Math"/>
+                <w:i/>
+              </w:rPr>
+            </m:ctrlPr>
+          </m:sSupPr>
+          <m:e>
+            <m:r>
+              <w:rPr>
+                <w:rFonts w:ascii="Cambria Math" w:hAnsi="Cambria Math"/>
+              </w:rPr>
+              <m:t>3</m:t>
+            </m:r>
+          </m:e>
+          <m:sup>
+            <m:r>
+              <w:rPr>
+                <w:rFonts w:ascii="Cambria Math" w:hAnsi="Cambria Math"/>
+              </w:rPr>
+              <m:t>-x</m:t>
+            </m:r>
+          </m:sup>
+        </m:sSup>
+        <m:r>
+          <w:rPr>
+            <w:rFonts w:ascii="Cambria Math" w:hAnsi="Cambria Math"/>
+          </w:rPr>
+          <m:t>-4</m:t>
+        </m:r>
+      </m:oMath>
     </w:p>
     <w:p>
       <w:pPr>
@@ -7013,7 +7700,152 @@
         </w:numPr>
       </w:pPr>
       <w:r>
-        <w:t>Diketahuo</w:t>
+        <w:t xml:space="preserve">Tentukan daerah hasil dari fungsi eksponensial </w:t>
+      </w:r>
+      <m:oMath>
+        <m:r>
+          <w:rPr>
+            <w:rFonts w:ascii="Cambria Math" w:hAnsi="Cambria Math"/>
+          </w:rPr>
+          <m:t>f</m:t>
+        </m:r>
+        <m:d>
+          <m:dPr>
+            <m:ctrlPr>
+              <w:rPr>
+                <w:rFonts w:ascii="Cambria Math" w:hAnsi="Cambria Math"/>
+                <w:i/>
+              </w:rPr>
+            </m:ctrlPr>
+          </m:dPr>
+          <m:e>
+            <m:r>
+              <w:rPr>
+                <w:rFonts w:ascii="Cambria Math" w:hAnsi="Cambria Math"/>
+              </w:rPr>
+              <m:t>x</m:t>
+            </m:r>
+          </m:e>
+        </m:d>
+        <m:r>
+          <w:rPr>
+            <w:rFonts w:ascii="Cambria Math" w:hAnsi="Cambria Math"/>
+          </w:rPr>
+          <m:t>=</m:t>
+        </m:r>
+        <m:sSup>
+          <m:sSupPr>
+            <m:ctrlPr>
+              <w:rPr>
+                <w:rFonts w:ascii="Cambria Math" w:hAnsi="Cambria Math"/>
+                <w:i/>
+              </w:rPr>
+            </m:ctrlPr>
+          </m:sSupPr>
+          <m:e>
+            <m:r>
+              <w:rPr>
+                <w:rFonts w:ascii="Cambria Math" w:hAnsi="Cambria Math"/>
+              </w:rPr>
+              <m:t>2</m:t>
+            </m:r>
+          </m:e>
+          <m:sup>
+            <m:r>
+              <w:rPr>
+                <w:rFonts w:ascii="Cambria Math" w:hAnsi="Cambria Math"/>
+              </w:rPr>
+              <m:t>-</m:t>
+            </m:r>
+            <m:f>
+              <m:fPr>
+                <m:ctrlPr>
+                  <w:rPr>
+                    <w:rFonts w:ascii="Cambria Math" w:hAnsi="Cambria Math"/>
+                    <w:i/>
+                  </w:rPr>
+                </m:ctrlPr>
+              </m:fPr>
+              <m:num>
+                <m:r>
+                  <w:rPr>
+                    <w:rFonts w:ascii="Cambria Math" w:hAnsi="Cambria Math"/>
+                  </w:rPr>
+                  <m:t>1</m:t>
+                </m:r>
+              </m:num>
+              <m:den>
+                <m:r>
+                  <w:rPr>
+                    <w:rFonts w:ascii="Cambria Math" w:hAnsi="Cambria Math"/>
+                  </w:rPr>
+                  <m:t>2</m:t>
+                </m:r>
+              </m:den>
+            </m:f>
+            <m:r>
+              <w:rPr>
+                <w:rFonts w:ascii="Cambria Math" w:hAnsi="Cambria Math"/>
+              </w:rPr>
+              <m:t>x</m:t>
+            </m:r>
+          </m:sup>
+        </m:sSup>
+      </m:oMath>
+      <w:r>
+        <w:rPr>
+          <w:rFonts w:eastAsiaTheme="minorEastAsia"/>
+        </w:rPr>
+        <w:t xml:space="preserve"> untuk domain </w:t>
+      </w:r>
+      <m:oMath>
+        <m:r>
+          <w:rPr>
+            <w:rFonts w:ascii="Cambria Math" w:eastAsiaTheme="minorEastAsia" w:hAnsi="Cambria Math"/>
+          </w:rPr>
+          <m:t>D=</m:t>
+        </m:r>
+        <m:d>
+          <m:dPr>
+            <m:begChr m:val="{"/>
+            <m:endChr m:val="}"/>
+            <m:ctrlPr>
+              <w:rPr>
+                <w:rFonts w:ascii="Cambria Math" w:eastAsiaTheme="minorEastAsia" w:hAnsi="Cambria Math"/>
+                <w:i/>
+              </w:rPr>
+            </m:ctrlPr>
+          </m:dPr>
+          <m:e>
+            <m:r>
+              <w:rPr>
+                <w:rFonts w:ascii="Cambria Math" w:eastAsiaTheme="minorEastAsia" w:hAnsi="Cambria Math"/>
+              </w:rPr>
+              <m:t>xϵ</m:t>
+            </m:r>
+            <m:r>
+              <m:rPr>
+                <m:scr m:val="double-struck"/>
+              </m:rPr>
+              <w:rPr>
+                <w:rFonts w:ascii="Cambria Math" w:eastAsiaTheme="minorEastAsia" w:hAnsi="Cambria Math"/>
+              </w:rPr>
+              <m:t>R</m:t>
+            </m:r>
+            <m:r>
+              <w:rPr>
+                <w:rFonts w:ascii="Cambria Math" w:eastAsiaTheme="minorEastAsia" w:hAnsi="Cambria Math"/>
+              </w:rPr>
+              <m:t>|-2&lt;x≤8</m:t>
+            </m:r>
+          </m:e>
+        </m:d>
+      </m:oMath>
+      <w:r>
+        <w:rPr>
+          <w:rFonts w:eastAsiaTheme="minorEastAsia"/>
+        </w:rPr>
+        <w:t>, kemudian lukislah grafiknya.</w:t>
       </w:r>
     </w:p>
     <w:p>
@@ -7025,19 +7857,160 @@
         </w:numPr>
       </w:pPr>
       <w:r>
-        <w:t>Diketahui</w:t>
+        <w:t>Bila</w:t>
+      </w:r>
+      <w:r>
+        <w:t xml:space="preserve"> ordinat</w:t>
+      </w:r>
+      <w:r>
+        <w:t xml:space="preserve"> titik potong grafik </w:t>
+      </w:r>
+      <m:oMath>
+        <m:r>
+          <w:rPr>
+            <w:rFonts w:ascii="Cambria Math" w:hAnsi="Cambria Math"/>
+          </w:rPr>
+          <m:t>y=</m:t>
+        </m:r>
+        <m:sSup>
+          <m:sSupPr>
+            <m:ctrlPr>
+              <w:rPr>
+                <w:rFonts w:ascii="Cambria Math" w:hAnsi="Cambria Math"/>
+                <w:i/>
+              </w:rPr>
+            </m:ctrlPr>
+          </m:sSupPr>
+          <m:e>
+            <m:r>
+              <w:rPr>
+                <w:rFonts w:ascii="Cambria Math" w:hAnsi="Cambria Math"/>
+              </w:rPr>
+              <m:t>a</m:t>
+            </m:r>
+          </m:e>
+          <m:sup>
+            <m:r>
+              <w:rPr>
+                <w:rFonts w:ascii="Cambria Math" w:hAnsi="Cambria Math"/>
+              </w:rPr>
+              <m:t>x+1</m:t>
+            </m:r>
+          </m:sup>
+        </m:sSup>
+        <m:r>
+          <w:rPr>
+            <w:rFonts w:ascii="Cambria Math" w:hAnsi="Cambria Math"/>
+          </w:rPr>
+          <m:t>+</m:t>
+        </m:r>
+        <m:r>
+          <w:rPr>
+            <w:rFonts w:ascii="Cambria Math" w:hAnsi="Cambria Math"/>
+          </w:rPr>
+          <m:t>a</m:t>
+        </m:r>
+      </m:oMath>
+      <w:r>
+        <w:rPr>
+          <w:rFonts w:eastAsiaTheme="minorEastAsia"/>
+        </w:rPr>
+        <w:t xml:space="preserve"> </w:t>
+      </w:r>
+      <w:r>
+        <w:rPr>
+          <w:rFonts w:eastAsiaTheme="minorEastAsia"/>
+        </w:rPr>
+        <w:t xml:space="preserve">dengan sumbu Y adalah 24, maka tentukan titik potong grafik fungsi </w:t>
+      </w:r>
+      <m:oMath>
+        <m:r>
+          <w:rPr>
+            <w:rFonts w:ascii="Cambria Math" w:eastAsiaTheme="minorEastAsia" w:hAnsi="Cambria Math"/>
+          </w:rPr>
+          <m:t>y=</m:t>
+        </m:r>
+        <m:sSup>
+          <m:sSupPr>
+            <m:ctrlPr>
+              <w:rPr>
+                <w:rFonts w:ascii="Cambria Math" w:eastAsiaTheme="minorEastAsia" w:hAnsi="Cambria Math"/>
+                <w:i/>
+              </w:rPr>
+            </m:ctrlPr>
+          </m:sSupPr>
+          <m:e>
+            <m:r>
+              <w:rPr>
+                <w:rFonts w:ascii="Cambria Math" w:eastAsiaTheme="minorEastAsia" w:hAnsi="Cambria Math"/>
+              </w:rPr>
+              <m:t>2</m:t>
+            </m:r>
+          </m:e>
+          <m:sup>
+            <m:r>
+              <w:rPr>
+                <w:rFonts w:ascii="Cambria Math" w:eastAsiaTheme="minorEastAsia" w:hAnsi="Cambria Math"/>
+              </w:rPr>
+              <m:t>x</m:t>
+            </m:r>
+          </m:sup>
+        </m:sSup>
+        <m:r>
+          <w:rPr>
+            <w:rFonts w:ascii="Cambria Math" w:eastAsiaTheme="minorEastAsia" w:hAnsi="Cambria Math"/>
+          </w:rPr>
+          <m:t>-</m:t>
+        </m:r>
+        <m:f>
+          <m:fPr>
+            <m:ctrlPr>
+              <w:rPr>
+                <w:rFonts w:ascii="Cambria Math" w:eastAsiaTheme="minorEastAsia" w:hAnsi="Cambria Math"/>
+                <w:i/>
+              </w:rPr>
+            </m:ctrlPr>
+          </m:fPr>
+          <m:num>
+            <m:r>
+              <w:rPr>
+                <w:rFonts w:ascii="Cambria Math" w:eastAsiaTheme="minorEastAsia" w:hAnsi="Cambria Math"/>
+              </w:rPr>
+              <m:t>a</m:t>
+            </m:r>
+          </m:num>
+          <m:den>
+            <m:r>
+              <w:rPr>
+                <w:rFonts w:ascii="Cambria Math" w:eastAsiaTheme="minorEastAsia" w:hAnsi="Cambria Math"/>
+              </w:rPr>
+              <m:t>2</m:t>
+            </m:r>
+          </m:den>
+        </m:f>
+      </m:oMath>
+      <w:r>
+        <w:rPr>
+          <w:rFonts w:eastAsiaTheme="minorEastAsia"/>
+        </w:rPr>
+        <w:t xml:space="preserve"> dengan sumbu Y.</w:t>
       </w:r>
     </w:p>
     <w:p>
+      <w:r>
+        <w:t>Tugas 2:</w:t>
+      </w:r>
+    </w:p>
+    <w:p>
       <w:pPr>
         <w:pStyle w:val="ListParagraph"/>
         <w:numPr>
           <w:ilvl w:val="0"/>
-          <w:numId w:val="34"/>
+          <w:numId w:val="37"/>
         </w:numPr>
       </w:pPr>
       <w:r>
-        <w:t>Diketahui</w:t>
+        <w:t>Pada awal tahun, Sandra menabung uang di bank sebesar Rp500.000,00. Dia menyimpan uang tersebut selama 7 tahun. Berapa jumlah uang Sandra pada akhir tahun ketujuh jika bank memberikan suku bunga majemuk 8% per tahun?</w:t>
       </w:r>
     </w:p>
     <w:p>
@@ -7045,11 +8018,47 @@
         <w:pStyle w:val="ListParagraph"/>
         <w:numPr>
           <w:ilvl w:val="0"/>
-          <w:numId w:val="34"/>
+          <w:numId w:val="37"/>
         </w:numPr>
       </w:pPr>
       <w:r>
-        <w:t>Diketahui</w:t>
+        <w:t>Andi menabung sebesar Rp1.000.000,00 di suatu bank yang memberikan bunga majemuk (selama menabung bunga tidak diambil) sebesar 0,9% per bulan.</w:t>
+      </w:r>
+    </w:p>
+    <w:p>
+      <w:pPr>
+        <w:pStyle w:val="ListParagraph"/>
+        <w:numPr>
+          <w:ilvl w:val="0"/>
+          <w:numId w:val="37"/>
+        </w:numPr>
+      </w:pPr>
+      <w:r>
+        <w:t>Pada tahun 1989 penduduk dunia ada 5 milyar jiwa dan bertambah dengan laju 16% per tahun. Jika dimisalkan laju pertumbuhan penduduk dunia tetap sebesar itu, maka banyaknya penduduk dunia (dalam milyar) sejak 1989 dapat dituliskan sebagai fungsi dari tahun n adalah .... (misalkan jumlah total penduduk = P)</w:t>
+      </w:r>
+    </w:p>
+    <w:p>
+      <w:pPr>
+        <w:pStyle w:val="ListParagraph"/>
+        <w:numPr>
+          <w:ilvl w:val="0"/>
+          <w:numId w:val="37"/>
+        </w:numPr>
+      </w:pPr>
+      <w:r>
+        <w:t>Jumlah penduduk kota Z pada tahun 1995 mencapai 2 juta jiwa. Bila jumlah penduduk di kota tersebut meningkat dengan laju 2,5% per tahun dan andaikan laju pertambahan itu tetap sebesar itu dalam setiap tahunnya, tentukanlah banyaknya penduduk di kota Z pada tahun 2002.</w:t>
+      </w:r>
+    </w:p>
+    <w:p>
+      <w:pPr>
+        <w:pStyle w:val="ListParagraph"/>
+        <w:numPr>
+          <w:ilvl w:val="0"/>
+          <w:numId w:val="37"/>
+        </w:numPr>
+      </w:pPr>
+      <w:r>
+        <w:t>Misalkan untuk setiap meter masuk ke bawah permukaan laut, maka intensitas cahaya berkurang sekitar 2%. Pada kedalaman berapakah intensitas cahayanya tinggal 50% dari intensitas cahaya permukaan air laut?</w:t>
       </w:r>
     </w:p>
     <w:p/>
@@ -7092,18 +8101,18 @@
         <w:tblLook w:val="04A0" w:firstRow="1" w:lastRow="0" w:firstColumn="1" w:lastColumn="0" w:noHBand="0" w:noVBand="1"/>
       </w:tblPr>
       <w:tblGrid>
-        <w:gridCol w:w="690"/>
-        <w:gridCol w:w="2380"/>
-        <w:gridCol w:w="2687"/>
+        <w:gridCol w:w="1526"/>
+        <w:gridCol w:w="2096"/>
+        <w:gridCol w:w="2159"/>
         <w:gridCol w:w="901"/>
-        <w:gridCol w:w="791"/>
+        <w:gridCol w:w="775"/>
         <w:gridCol w:w="767"/>
-        <w:gridCol w:w="680"/>
+        <w:gridCol w:w="672"/>
       </w:tblGrid>
       <w:tr>
         <w:tc>
           <w:tcPr>
-            <w:tcW w:w="692" w:type="dxa"/>
+            <w:tcW w:w="1526" w:type="dxa"/>
             <w:vAlign w:val="center"/>
           </w:tcPr>
           <w:p>
@@ -7119,7 +8128,7 @@
         </w:tc>
         <w:tc>
           <w:tcPr>
-            <w:tcW w:w="2398" w:type="dxa"/>
+            <w:tcW w:w="2096" w:type="dxa"/>
             <w:vAlign w:val="center"/>
           </w:tcPr>
           <w:p>
@@ -7135,7 +8144,7 @@
         </w:tc>
         <w:tc>
           <w:tcPr>
-            <w:tcW w:w="2716" w:type="dxa"/>
+            <w:tcW w:w="2159" w:type="dxa"/>
             <w:vAlign w:val="center"/>
           </w:tcPr>
           <w:p>
@@ -7151,7 +8160,7 @@
         </w:tc>
         <w:tc>
           <w:tcPr>
-            <w:tcW w:w="851" w:type="dxa"/>
+            <w:tcW w:w="901" w:type="dxa"/>
             <w:vAlign w:val="center"/>
           </w:tcPr>
           <w:p>
@@ -7167,7 +8176,7 @@
         </w:tc>
         <w:tc>
           <w:tcPr>
-            <w:tcW w:w="792" w:type="dxa"/>
+            <w:tcW w:w="775" w:type="dxa"/>
             <w:vAlign w:val="center"/>
           </w:tcPr>
           <w:p>
@@ -7199,7 +8208,7 @@
         </w:tc>
         <w:tc>
           <w:tcPr>
-            <w:tcW w:w="680" w:type="dxa"/>
+            <w:tcW w:w="672" w:type="dxa"/>
             <w:vAlign w:val="center"/>
           </w:tcPr>
           <w:p>
@@ -7217,57 +8226,73 @@
       <w:tr>
         <w:tc>
           <w:tcPr>
-            <w:tcW w:w="692" w:type="dxa"/>
+            <w:tcW w:w="1526" w:type="dxa"/>
+            <w:vMerge w:val="restart"/>
           </w:tcPr>
           <w:p>
             <w:pPr>
               <w:pStyle w:val="ListParagraph"/>
               <w:ind w:left="0"/>
             </w:pPr>
-          </w:p>
-        </w:tc>
-        <w:tc>
-          <w:tcPr>
-            <w:tcW w:w="2398" w:type="dxa"/>
+            <w:r>
+              <w:t>P1 Fungsi Eksponensial</w:t>
+            </w:r>
+          </w:p>
+        </w:tc>
+        <w:tc>
+          <w:tcPr>
+            <w:tcW w:w="2096" w:type="dxa"/>
           </w:tcPr>
           <w:p>
             <w:pPr>
               <w:pStyle w:val="ListParagraph"/>
               <w:ind w:left="0"/>
             </w:pPr>
-          </w:p>
-        </w:tc>
-        <w:tc>
-          <w:tcPr>
-            <w:tcW w:w="2716" w:type="dxa"/>
+            <w:r>
+              <w:t>3.1.1 Menjelaskan fungsi eksponensial</w:t>
+            </w:r>
+          </w:p>
+        </w:tc>
+        <w:tc>
+          <w:tcPr>
+            <w:tcW w:w="2159" w:type="dxa"/>
           </w:tcPr>
           <w:p>
             <w:pPr>
               <w:pStyle w:val="ListParagraph"/>
               <w:ind w:left="0"/>
             </w:pPr>
-          </w:p>
-        </w:tc>
-        <w:tc>
-          <w:tcPr>
-            <w:tcW w:w="851" w:type="dxa"/>
+            <w:r>
+              <w:t>Diberikan fungsi eksponensial, peserta didik mampu menentukan nilai fungsi.</w:t>
+            </w:r>
+          </w:p>
+        </w:tc>
+        <w:tc>
+          <w:tcPr>
+            <w:tcW w:w="901" w:type="dxa"/>
           </w:tcPr>
           <w:p>
             <w:pPr>
               <w:pStyle w:val="ListParagraph"/>
               <w:ind w:left="0"/>
             </w:pPr>
-          </w:p>
-        </w:tc>
-        <w:tc>
-          <w:tcPr>
-            <w:tcW w:w="792" w:type="dxa"/>
+            <w:r>
+              <w:t>PG</w:t>
+            </w:r>
+          </w:p>
+        </w:tc>
+        <w:tc>
+          <w:tcPr>
+            <w:tcW w:w="775" w:type="dxa"/>
           </w:tcPr>
           <w:p>
             <w:pPr>
               <w:pStyle w:val="ListParagraph"/>
               <w:ind w:left="0"/>
             </w:pPr>
+            <w:r>
+              <w:t>2</w:t>
+            </w:r>
           </w:p>
         </w:tc>
         <w:tc>
@@ -7283,20 +8308,24 @@
         </w:tc>
         <w:tc>
           <w:tcPr>
-            <w:tcW w:w="680" w:type="dxa"/>
+            <w:tcW w:w="672" w:type="dxa"/>
           </w:tcPr>
           <w:p>
             <w:pPr>
               <w:pStyle w:val="ListParagraph"/>
               <w:ind w:left="0"/>
             </w:pPr>
+            <w:r>
+              <w:t>1</w:t>
+            </w:r>
           </w:p>
         </w:tc>
       </w:tr>
       <w:tr>
         <w:tc>
           <w:tcPr>
-            <w:tcW w:w="692" w:type="dxa"/>
+            <w:tcW w:w="1526" w:type="dxa"/>
+            <w:vMerge/>
           </w:tcPr>
           <w:p>
             <w:pPr>
@@ -7307,7 +8336,7 @@
         </w:tc>
         <w:tc>
           <w:tcPr>
-            <w:tcW w:w="2398" w:type="dxa"/>
+            <w:tcW w:w="2096" w:type="dxa"/>
           </w:tcPr>
           <w:p>
             <w:pPr>
@@ -7318,7 +8347,7 @@
         </w:tc>
         <w:tc>
           <w:tcPr>
-            <w:tcW w:w="2716" w:type="dxa"/>
+            <w:tcW w:w="2159" w:type="dxa"/>
           </w:tcPr>
           <w:p>
             <w:pPr>
@@ -7329,24 +8358,30 @@
         </w:tc>
         <w:tc>
           <w:tcPr>
-            <w:tcW w:w="851" w:type="dxa"/>
+            <w:tcW w:w="901" w:type="dxa"/>
           </w:tcPr>
           <w:p>
             <w:pPr>
               <w:pStyle w:val="ListParagraph"/>
               <w:ind w:left="0"/>
             </w:pPr>
-          </w:p>
-        </w:tc>
-        <w:tc>
-          <w:tcPr>
-            <w:tcW w:w="792" w:type="dxa"/>
+            <w:r>
+              <w:t>PG</w:t>
+            </w:r>
+          </w:p>
+        </w:tc>
+        <w:tc>
+          <w:tcPr>
+            <w:tcW w:w="775" w:type="dxa"/>
           </w:tcPr>
           <w:p>
             <w:pPr>
               <w:pStyle w:val="ListParagraph"/>
               <w:ind w:left="0"/>
             </w:pPr>
+            <w:r>
+              <w:t>2</w:t>
+            </w:r>
           </w:p>
         </w:tc>
         <w:tc>
@@ -7362,20 +8397,24 @@
         </w:tc>
         <w:tc>
           <w:tcPr>
-            <w:tcW w:w="680" w:type="dxa"/>
+            <w:tcW w:w="672" w:type="dxa"/>
           </w:tcPr>
           <w:p>
             <w:pPr>
               <w:pStyle w:val="ListParagraph"/>
               <w:ind w:left="0"/>
             </w:pPr>
+            <w:r>
+              <w:t>2</w:t>
+            </w:r>
           </w:p>
         </w:tc>
       </w:tr>
       <w:tr>
         <w:tc>
           <w:tcPr>
-            <w:tcW w:w="692" w:type="dxa"/>
+            <w:tcW w:w="1526" w:type="dxa"/>
+            <w:vMerge/>
           </w:tcPr>
           <w:p>
             <w:pPr>
@@ -7386,7 +8425,7 @@
         </w:tc>
         <w:tc>
           <w:tcPr>
-            <w:tcW w:w="2398" w:type="dxa"/>
+            <w:tcW w:w="2096" w:type="dxa"/>
           </w:tcPr>
           <w:p>
             <w:pPr>
@@ -7397,7 +8436,7 @@
         </w:tc>
         <w:tc>
           <w:tcPr>
-            <w:tcW w:w="2716" w:type="dxa"/>
+            <w:tcW w:w="2159" w:type="dxa"/>
           </w:tcPr>
           <w:p>
             <w:pPr>
@@ -7408,24 +8447,30 @@
         </w:tc>
         <w:tc>
           <w:tcPr>
-            <w:tcW w:w="851" w:type="dxa"/>
+            <w:tcW w:w="901" w:type="dxa"/>
           </w:tcPr>
           <w:p>
             <w:pPr>
               <w:pStyle w:val="ListParagraph"/>
               <w:ind w:left="0"/>
             </w:pPr>
-          </w:p>
-        </w:tc>
-        <w:tc>
-          <w:tcPr>
-            <w:tcW w:w="792" w:type="dxa"/>
+            <w:r>
+              <w:t>PG</w:t>
+            </w:r>
+          </w:p>
+        </w:tc>
+        <w:tc>
+          <w:tcPr>
+            <w:tcW w:w="775" w:type="dxa"/>
           </w:tcPr>
           <w:p>
             <w:pPr>
               <w:pStyle w:val="ListParagraph"/>
               <w:ind w:left="0"/>
             </w:pPr>
+            <w:r>
+              <w:t>3</w:t>
+            </w:r>
           </w:p>
         </w:tc>
         <w:tc>
@@ -7441,20 +8486,24 @@
         </w:tc>
         <w:tc>
           <w:tcPr>
-            <w:tcW w:w="680" w:type="dxa"/>
+            <w:tcW w:w="672" w:type="dxa"/>
           </w:tcPr>
           <w:p>
             <w:pPr>
               <w:pStyle w:val="ListParagraph"/>
               <w:ind w:left="0"/>
             </w:pPr>
+            <w:r>
+              <w:t>3</w:t>
+            </w:r>
           </w:p>
         </w:tc>
       </w:tr>
       <w:tr>
         <w:tc>
           <w:tcPr>
-            <w:tcW w:w="692" w:type="dxa"/>
+            <w:tcW w:w="1526" w:type="dxa"/>
+            <w:vMerge/>
           </w:tcPr>
           <w:p>
             <w:pPr>
@@ -7465,7 +8514,7 @@
         </w:tc>
         <w:tc>
           <w:tcPr>
-            <w:tcW w:w="2398" w:type="dxa"/>
+            <w:tcW w:w="2096" w:type="dxa"/>
           </w:tcPr>
           <w:p>
             <w:pPr>
@@ -7476,7 +8525,7 @@
         </w:tc>
         <w:tc>
           <w:tcPr>
-            <w:tcW w:w="2716" w:type="dxa"/>
+            <w:tcW w:w="2159" w:type="dxa"/>
           </w:tcPr>
           <w:p>
             <w:pPr>
@@ -7487,24 +8536,30 @@
         </w:tc>
         <w:tc>
           <w:tcPr>
-            <w:tcW w:w="851" w:type="dxa"/>
+            <w:tcW w:w="901" w:type="dxa"/>
           </w:tcPr>
           <w:p>
             <w:pPr>
               <w:pStyle w:val="ListParagraph"/>
               <w:ind w:left="0"/>
             </w:pPr>
-          </w:p>
-        </w:tc>
-        <w:tc>
-          <w:tcPr>
-            <w:tcW w:w="792" w:type="dxa"/>
+            <w:r>
+              <w:t>PG</w:t>
+            </w:r>
+          </w:p>
+        </w:tc>
+        <w:tc>
+          <w:tcPr>
+            <w:tcW w:w="775" w:type="dxa"/>
           </w:tcPr>
           <w:p>
             <w:pPr>
               <w:pStyle w:val="ListParagraph"/>
               <w:ind w:left="0"/>
             </w:pPr>
+            <w:r>
+              <w:t>2</w:t>
+            </w:r>
           </w:p>
         </w:tc>
         <w:tc>
@@ -7520,20 +8575,24 @@
         </w:tc>
         <w:tc>
           <w:tcPr>
-            <w:tcW w:w="680" w:type="dxa"/>
+            <w:tcW w:w="672" w:type="dxa"/>
           </w:tcPr>
           <w:p>
             <w:pPr>
               <w:pStyle w:val="ListParagraph"/>
               <w:ind w:left="0"/>
             </w:pPr>
+            <w:r>
+              <w:t>4</w:t>
+            </w:r>
           </w:p>
         </w:tc>
       </w:tr>
       <w:tr>
         <w:tc>
           <w:tcPr>
-            <w:tcW w:w="692" w:type="dxa"/>
+            <w:tcW w:w="1526" w:type="dxa"/>
+            <w:vMerge/>
           </w:tcPr>
           <w:p>
             <w:pPr>
@@ -7544,7 +8603,7 @@
         </w:tc>
         <w:tc>
           <w:tcPr>
-            <w:tcW w:w="2398" w:type="dxa"/>
+            <w:tcW w:w="2096" w:type="dxa"/>
           </w:tcPr>
           <w:p>
             <w:pPr>
@@ -7555,7 +8614,7 @@
         </w:tc>
         <w:tc>
           <w:tcPr>
-            <w:tcW w:w="2716" w:type="dxa"/>
+            <w:tcW w:w="2159" w:type="dxa"/>
           </w:tcPr>
           <w:p>
             <w:pPr>
@@ -7566,24 +8625,30 @@
         </w:tc>
         <w:tc>
           <w:tcPr>
-            <w:tcW w:w="851" w:type="dxa"/>
+            <w:tcW w:w="901" w:type="dxa"/>
           </w:tcPr>
           <w:p>
             <w:pPr>
               <w:pStyle w:val="ListParagraph"/>
               <w:ind w:left="0"/>
             </w:pPr>
-          </w:p>
-        </w:tc>
-        <w:tc>
-          <w:tcPr>
-            <w:tcW w:w="792" w:type="dxa"/>
+            <w:r>
+              <w:t>PG</w:t>
+            </w:r>
+          </w:p>
+        </w:tc>
+        <w:tc>
+          <w:tcPr>
+            <w:tcW w:w="775" w:type="dxa"/>
           </w:tcPr>
           <w:p>
             <w:pPr>
               <w:pStyle w:val="ListParagraph"/>
               <w:ind w:left="0"/>
             </w:pPr>
+            <w:r>
+              <w:t>2</w:t>
+            </w:r>
           </w:p>
         </w:tc>
         <w:tc>
@@ -7599,31 +8664,38 @@
         </w:tc>
         <w:tc>
           <w:tcPr>
-            <w:tcW w:w="680" w:type="dxa"/>
+            <w:tcW w:w="672" w:type="dxa"/>
           </w:tcPr>
           <w:p>
             <w:pPr>
               <w:pStyle w:val="ListParagraph"/>
               <w:ind w:left="0"/>
             </w:pPr>
+            <w:r>
+              <w:t>5</w:t>
+            </w:r>
           </w:p>
         </w:tc>
       </w:tr>
       <w:tr>
         <w:tc>
           <w:tcPr>
-            <w:tcW w:w="692" w:type="dxa"/>
+            <w:tcW w:w="1526" w:type="dxa"/>
+            <w:vMerge w:val="restart"/>
           </w:tcPr>
           <w:p>
             <w:pPr>
               <w:pStyle w:val="ListParagraph"/>
               <w:ind w:left="0"/>
             </w:pPr>
-          </w:p>
-        </w:tc>
-        <w:tc>
-          <w:tcPr>
-            <w:tcW w:w="2398" w:type="dxa"/>
+            <w:r>
+              <w:t>P2 Grafik Fungsi Eksponensial</w:t>
+            </w:r>
+          </w:p>
+        </w:tc>
+        <w:tc>
+          <w:tcPr>
+            <w:tcW w:w="2096" w:type="dxa"/>
           </w:tcPr>
           <w:p>
             <w:pPr>
@@ -7634,7 +8706,7 @@
         </w:tc>
         <w:tc>
           <w:tcPr>
-            <w:tcW w:w="2716" w:type="dxa"/>
+            <w:tcW w:w="2159" w:type="dxa"/>
           </w:tcPr>
           <w:p>
             <w:pPr>
@@ -7645,24 +8717,30 @@
         </w:tc>
         <w:tc>
           <w:tcPr>
-            <w:tcW w:w="851" w:type="dxa"/>
+            <w:tcW w:w="901" w:type="dxa"/>
           </w:tcPr>
           <w:p>
             <w:pPr>
               <w:pStyle w:val="ListParagraph"/>
               <w:ind w:left="0"/>
             </w:pPr>
-          </w:p>
-        </w:tc>
-        <w:tc>
-          <w:tcPr>
-            <w:tcW w:w="792" w:type="dxa"/>
+            <w:r>
+              <w:t>PG</w:t>
+            </w:r>
+          </w:p>
+        </w:tc>
+        <w:tc>
+          <w:tcPr>
+            <w:tcW w:w="775" w:type="dxa"/>
           </w:tcPr>
           <w:p>
             <w:pPr>
               <w:pStyle w:val="ListParagraph"/>
               <w:ind w:left="0"/>
             </w:pPr>
+            <w:r>
+              <w:t>3</w:t>
+            </w:r>
           </w:p>
         </w:tc>
         <w:tc>
@@ -7678,20 +8756,24 @@
         </w:tc>
         <w:tc>
           <w:tcPr>
-            <w:tcW w:w="680" w:type="dxa"/>
+            <w:tcW w:w="672" w:type="dxa"/>
           </w:tcPr>
           <w:p>
             <w:pPr>
               <w:pStyle w:val="ListParagraph"/>
               <w:ind w:left="0"/>
             </w:pPr>
+            <w:r>
+              <w:t>6</w:t>
+            </w:r>
           </w:p>
         </w:tc>
       </w:tr>
       <w:tr>
         <w:tc>
           <w:tcPr>
-            <w:tcW w:w="692" w:type="dxa"/>
+            <w:tcW w:w="1526" w:type="dxa"/>
+            <w:vMerge/>
           </w:tcPr>
           <w:p>
             <w:pPr>
@@ -7702,7 +8784,7 @@
         </w:tc>
         <w:tc>
           <w:tcPr>
-            <w:tcW w:w="2398" w:type="dxa"/>
+            <w:tcW w:w="2096" w:type="dxa"/>
           </w:tcPr>
           <w:p>
             <w:pPr>
@@ -7713,7 +8795,7 @@
         </w:tc>
         <w:tc>
           <w:tcPr>
-            <w:tcW w:w="2716" w:type="dxa"/>
+            <w:tcW w:w="2159" w:type="dxa"/>
           </w:tcPr>
           <w:p>
             <w:pPr>
@@ -7724,24 +8806,30 @@
         </w:tc>
         <w:tc>
           <w:tcPr>
-            <w:tcW w:w="851" w:type="dxa"/>
+            <w:tcW w:w="901" w:type="dxa"/>
           </w:tcPr>
           <w:p>
             <w:pPr>
               <w:pStyle w:val="ListParagraph"/>
               <w:ind w:left="0"/>
             </w:pPr>
-          </w:p>
-        </w:tc>
-        <w:tc>
-          <w:tcPr>
-            <w:tcW w:w="792" w:type="dxa"/>
+            <w:r>
+              <w:t>PG</w:t>
+            </w:r>
+          </w:p>
+        </w:tc>
+        <w:tc>
+          <w:tcPr>
+            <w:tcW w:w="775" w:type="dxa"/>
           </w:tcPr>
           <w:p>
             <w:pPr>
               <w:pStyle w:val="ListParagraph"/>
               <w:ind w:left="0"/>
             </w:pPr>
+            <w:r>
+              <w:t>2</w:t>
+            </w:r>
           </w:p>
         </w:tc>
         <w:tc>
@@ -7757,20 +8845,24 @@
         </w:tc>
         <w:tc>
           <w:tcPr>
-            <w:tcW w:w="680" w:type="dxa"/>
+            <w:tcW w:w="672" w:type="dxa"/>
           </w:tcPr>
           <w:p>
             <w:pPr>
               <w:pStyle w:val="ListParagraph"/>
               <w:ind w:left="0"/>
             </w:pPr>
+            <w:r>
+              <w:t>7</w:t>
+            </w:r>
           </w:p>
         </w:tc>
       </w:tr>
       <w:tr>
         <w:tc>
           <w:tcPr>
-            <w:tcW w:w="692" w:type="dxa"/>
+            <w:tcW w:w="1526" w:type="dxa"/>
+            <w:vMerge/>
           </w:tcPr>
           <w:p>
             <w:pPr>
@@ -7781,7 +8873,7 @@
         </w:tc>
         <w:tc>
           <w:tcPr>
-            <w:tcW w:w="2398" w:type="dxa"/>
+            <w:tcW w:w="2096" w:type="dxa"/>
           </w:tcPr>
           <w:p>
             <w:pPr>
@@ -7792,7 +8884,7 @@
         </w:tc>
         <w:tc>
           <w:tcPr>
-            <w:tcW w:w="2716" w:type="dxa"/>
+            <w:tcW w:w="2159" w:type="dxa"/>
           </w:tcPr>
           <w:p>
             <w:pPr>
@@ -7803,24 +8895,30 @@
         </w:tc>
         <w:tc>
           <w:tcPr>
-            <w:tcW w:w="851" w:type="dxa"/>
+            <w:tcW w:w="901" w:type="dxa"/>
           </w:tcPr>
           <w:p>
             <w:pPr>
               <w:pStyle w:val="ListParagraph"/>
               <w:ind w:left="0"/>
             </w:pPr>
-          </w:p>
-        </w:tc>
-        <w:tc>
-          <w:tcPr>
-            <w:tcW w:w="792" w:type="dxa"/>
+            <w:r>
+              <w:t>PG</w:t>
+            </w:r>
+          </w:p>
+        </w:tc>
+        <w:tc>
+          <w:tcPr>
+            <w:tcW w:w="775" w:type="dxa"/>
           </w:tcPr>
           <w:p>
             <w:pPr>
               <w:pStyle w:val="ListParagraph"/>
               <w:ind w:left="0"/>
             </w:pPr>
+            <w:r>
+              <w:t>2</w:t>
+            </w:r>
           </w:p>
         </w:tc>
         <w:tc>
@@ -7836,20 +8934,24 @@
         </w:tc>
         <w:tc>
           <w:tcPr>
-            <w:tcW w:w="680" w:type="dxa"/>
+            <w:tcW w:w="672" w:type="dxa"/>
           </w:tcPr>
           <w:p>
             <w:pPr>
               <w:pStyle w:val="ListParagraph"/>
               <w:ind w:left="0"/>
             </w:pPr>
+            <w:r>
+              <w:t>8</w:t>
+            </w:r>
           </w:p>
         </w:tc>
       </w:tr>
       <w:tr>
         <w:tc>
           <w:tcPr>
-            <w:tcW w:w="692" w:type="dxa"/>
+            <w:tcW w:w="1526" w:type="dxa"/>
+            <w:vMerge/>
           </w:tcPr>
           <w:p>
             <w:pPr>
@@ -7860,7 +8962,7 @@
         </w:tc>
         <w:tc>
           <w:tcPr>
-            <w:tcW w:w="2398" w:type="dxa"/>
+            <w:tcW w:w="2096" w:type="dxa"/>
           </w:tcPr>
           <w:p>
             <w:pPr>
@@ -7871,7 +8973,7 @@
         </w:tc>
         <w:tc>
           <w:tcPr>
-            <w:tcW w:w="2716" w:type="dxa"/>
+            <w:tcW w:w="2159" w:type="dxa"/>
           </w:tcPr>
           <w:p>
             <w:pPr>
@@ -7882,24 +8984,30 @@
         </w:tc>
         <w:tc>
           <w:tcPr>
-            <w:tcW w:w="851" w:type="dxa"/>
+            <w:tcW w:w="901" w:type="dxa"/>
           </w:tcPr>
           <w:p>
             <w:pPr>
               <w:pStyle w:val="ListParagraph"/>
               <w:ind w:left="0"/>
             </w:pPr>
-          </w:p>
-        </w:tc>
-        <w:tc>
-          <w:tcPr>
-            <w:tcW w:w="792" w:type="dxa"/>
+            <w:r>
+              <w:t>PG</w:t>
+            </w:r>
+          </w:p>
+        </w:tc>
+        <w:tc>
+          <w:tcPr>
+            <w:tcW w:w="775" w:type="dxa"/>
           </w:tcPr>
           <w:p>
             <w:pPr>
               <w:pStyle w:val="ListParagraph"/>
               <w:ind w:left="0"/>
             </w:pPr>
+            <w:r>
+              <w:t>3</w:t>
+            </w:r>
           </w:p>
         </w:tc>
         <w:tc>
@@ -7915,20 +9023,24 @@
         </w:tc>
         <w:tc>
           <w:tcPr>
-            <w:tcW w:w="680" w:type="dxa"/>
+            <w:tcW w:w="672" w:type="dxa"/>
           </w:tcPr>
           <w:p>
             <w:pPr>
               <w:pStyle w:val="ListParagraph"/>
               <w:ind w:left="0"/>
             </w:pPr>
+            <w:r>
+              <w:t>9</w:t>
+            </w:r>
           </w:p>
         </w:tc>
       </w:tr>
       <w:tr>
         <w:tc>
           <w:tcPr>
-            <w:tcW w:w="692" w:type="dxa"/>
+            <w:tcW w:w="1526" w:type="dxa"/>
+            <w:vMerge/>
           </w:tcPr>
           <w:p>
             <w:pPr>
@@ -7939,7 +9051,7 @@
         </w:tc>
         <w:tc>
           <w:tcPr>
-            <w:tcW w:w="2398" w:type="dxa"/>
+            <w:tcW w:w="2096" w:type="dxa"/>
           </w:tcPr>
           <w:p>
             <w:pPr>
@@ -7950,7 +9062,7 @@
         </w:tc>
         <w:tc>
           <w:tcPr>
-            <w:tcW w:w="2716" w:type="dxa"/>
+            <w:tcW w:w="2159" w:type="dxa"/>
           </w:tcPr>
           <w:p>
             <w:pPr>
@@ -7961,24 +9073,30 @@
         </w:tc>
         <w:tc>
           <w:tcPr>
-            <w:tcW w:w="851" w:type="dxa"/>
+            <w:tcW w:w="901" w:type="dxa"/>
           </w:tcPr>
           <w:p>
             <w:pPr>
               <w:pStyle w:val="ListParagraph"/>
               <w:ind w:left="0"/>
             </w:pPr>
-          </w:p>
-        </w:tc>
-        <w:tc>
-          <w:tcPr>
-            <w:tcW w:w="792" w:type="dxa"/>
+            <w:r>
+              <w:t>PG</w:t>
+            </w:r>
+          </w:p>
+        </w:tc>
+        <w:tc>
+          <w:tcPr>
+            <w:tcW w:w="775" w:type="dxa"/>
           </w:tcPr>
           <w:p>
             <w:pPr>
               <w:pStyle w:val="ListParagraph"/>
               <w:ind w:left="0"/>
             </w:pPr>
+            <w:r>
+              <w:t>2</w:t>
+            </w:r>
           </w:p>
         </w:tc>
         <w:tc>
@@ -7994,42 +9112,52 @@
         </w:tc>
         <w:tc>
           <w:tcPr>
-            <w:tcW w:w="680" w:type="dxa"/>
+            <w:tcW w:w="672" w:type="dxa"/>
           </w:tcPr>
           <w:p>
             <w:pPr>
               <w:pStyle w:val="ListParagraph"/>
               <w:ind w:left="0"/>
             </w:pPr>
+            <w:r>
+              <w:t>10</w:t>
+            </w:r>
           </w:p>
         </w:tc>
       </w:tr>
       <w:tr>
         <w:tc>
           <w:tcPr>
-            <w:tcW w:w="692" w:type="dxa"/>
+            <w:tcW w:w="1526" w:type="dxa"/>
+            <w:vMerge w:val="restart"/>
           </w:tcPr>
           <w:p>
             <w:pPr>
               <w:pStyle w:val="ListParagraph"/>
               <w:ind w:left="0"/>
             </w:pPr>
-          </w:p>
-        </w:tc>
-        <w:tc>
-          <w:tcPr>
-            <w:tcW w:w="2398" w:type="dxa"/>
+            <w:r>
+              <w:t>P3 Aplikasi Fungsi Ekponensial</w:t>
+            </w:r>
+          </w:p>
+        </w:tc>
+        <w:tc>
+          <w:tcPr>
+            <w:tcW w:w="2096" w:type="dxa"/>
           </w:tcPr>
           <w:p>
             <w:pPr>
               <w:pStyle w:val="ListParagraph"/>
               <w:ind w:left="0"/>
             </w:pPr>
-          </w:p>
-        </w:tc>
-        <w:tc>
-          <w:tcPr>
-            <w:tcW w:w="2716" w:type="dxa"/>
+            <w:r>
+              <w:t>3.1.4 Menentukan penyelesaian fungsi eksponensial dalam masalah kontekstual serta keberkaitannya</w:t>
+            </w:r>
+          </w:p>
+        </w:tc>
+        <w:tc>
+          <w:tcPr>
+            <w:tcW w:w="2159" w:type="dxa"/>
           </w:tcPr>
           <w:p>
             <w:pPr>
@@ -8040,24 +9168,30 @@
         </w:tc>
         <w:tc>
           <w:tcPr>
-            <w:tcW w:w="851" w:type="dxa"/>
+            <w:tcW w:w="901" w:type="dxa"/>
           </w:tcPr>
           <w:p>
             <w:pPr>
               <w:pStyle w:val="ListParagraph"/>
               <w:ind w:left="0"/>
             </w:pPr>
-          </w:p>
-        </w:tc>
-        <w:tc>
-          <w:tcPr>
-            <w:tcW w:w="792" w:type="dxa"/>
+            <w:r>
+              <w:t>PG</w:t>
+            </w:r>
+          </w:p>
+        </w:tc>
+        <w:tc>
+          <w:tcPr>
+            <w:tcW w:w="775" w:type="dxa"/>
           </w:tcPr>
           <w:p>
             <w:pPr>
               <w:pStyle w:val="ListParagraph"/>
               <w:ind w:left="0"/>
             </w:pPr>
+            <w:r>
+              <w:t>2</w:t>
+            </w:r>
           </w:p>
         </w:tc>
         <w:tc>
@@ -8073,20 +9207,24 @@
         </w:tc>
         <w:tc>
           <w:tcPr>
-            <w:tcW w:w="680" w:type="dxa"/>
+            <w:tcW w:w="672" w:type="dxa"/>
           </w:tcPr>
           <w:p>
             <w:pPr>
               <w:pStyle w:val="ListParagraph"/>
               <w:ind w:left="0"/>
             </w:pPr>
+            <w:r>
+              <w:t>11</w:t>
+            </w:r>
           </w:p>
         </w:tc>
       </w:tr>
       <w:tr>
         <w:tc>
           <w:tcPr>
-            <w:tcW w:w="692" w:type="dxa"/>
+            <w:tcW w:w="1526" w:type="dxa"/>
+            <w:vMerge/>
           </w:tcPr>
           <w:p>
             <w:pPr>
@@ -8097,7 +9235,7 @@
         </w:tc>
         <w:tc>
           <w:tcPr>
-            <w:tcW w:w="2398" w:type="dxa"/>
+            <w:tcW w:w="2096" w:type="dxa"/>
           </w:tcPr>
           <w:p>
             <w:pPr>
@@ -8108,7 +9246,7 @@
         </w:tc>
         <w:tc>
           <w:tcPr>
-            <w:tcW w:w="2716" w:type="dxa"/>
+            <w:tcW w:w="2159" w:type="dxa"/>
           </w:tcPr>
           <w:p>
             <w:pPr>
@@ -8119,24 +9257,30 @@
         </w:tc>
         <w:tc>
           <w:tcPr>
-            <w:tcW w:w="851" w:type="dxa"/>
+            <w:tcW w:w="901" w:type="dxa"/>
           </w:tcPr>
           <w:p>
             <w:pPr>
               <w:pStyle w:val="ListParagraph"/>
               <w:ind w:left="0"/>
             </w:pPr>
-          </w:p>
-        </w:tc>
-        <w:tc>
-          <w:tcPr>
-            <w:tcW w:w="792" w:type="dxa"/>
+            <w:r>
+              <w:t>PG</w:t>
+            </w:r>
+          </w:p>
+        </w:tc>
+        <w:tc>
+          <w:tcPr>
+            <w:tcW w:w="775" w:type="dxa"/>
           </w:tcPr>
           <w:p>
             <w:pPr>
               <w:pStyle w:val="ListParagraph"/>
               <w:ind w:left="0"/>
             </w:pPr>
+            <w:r>
+              <w:t>2</w:t>
+            </w:r>
           </w:p>
         </w:tc>
         <w:tc>
@@ -8152,20 +9296,24 @@
         </w:tc>
         <w:tc>
           <w:tcPr>
-            <w:tcW w:w="680" w:type="dxa"/>
+            <w:tcW w:w="672" w:type="dxa"/>
           </w:tcPr>
           <w:p>
             <w:pPr>
               <w:pStyle w:val="ListParagraph"/>
               <w:ind w:left="0"/>
             </w:pPr>
+            <w:r>
+              <w:t>12</w:t>
+            </w:r>
           </w:p>
         </w:tc>
       </w:tr>
       <w:tr>
         <w:tc>
           <w:tcPr>
-            <w:tcW w:w="692" w:type="dxa"/>
+            <w:tcW w:w="1526" w:type="dxa"/>
+            <w:vMerge/>
           </w:tcPr>
           <w:p>
             <w:pPr>
@@ -8176,7 +9324,7 @@
         </w:tc>
         <w:tc>
           <w:tcPr>
-            <w:tcW w:w="2398" w:type="dxa"/>
+            <w:tcW w:w="2096" w:type="dxa"/>
           </w:tcPr>
           <w:p>
             <w:pPr>
@@ -8187,7 +9335,7 @@
         </w:tc>
         <w:tc>
           <w:tcPr>
-            <w:tcW w:w="2716" w:type="dxa"/>
+            <w:tcW w:w="2159" w:type="dxa"/>
           </w:tcPr>
           <w:p>
             <w:pPr>
@@ -8198,24 +9346,30 @@
         </w:tc>
         <w:tc>
           <w:tcPr>
-            <w:tcW w:w="851" w:type="dxa"/>
+            <w:tcW w:w="901" w:type="dxa"/>
           </w:tcPr>
           <w:p>
             <w:pPr>
               <w:pStyle w:val="ListParagraph"/>
               <w:ind w:left="0"/>
             </w:pPr>
-          </w:p>
-        </w:tc>
-        <w:tc>
-          <w:tcPr>
-            <w:tcW w:w="792" w:type="dxa"/>
+            <w:r>
+              <w:t>PG</w:t>
+            </w:r>
+          </w:p>
+        </w:tc>
+        <w:tc>
+          <w:tcPr>
+            <w:tcW w:w="775" w:type="dxa"/>
           </w:tcPr>
           <w:p>
             <w:pPr>
               <w:pStyle w:val="ListParagraph"/>
               <w:ind w:left="0"/>
             </w:pPr>
+            <w:r>
+              <w:t>2</w:t>
+            </w:r>
           </w:p>
         </w:tc>
         <w:tc>
@@ -8231,20 +9385,24 @@
         </w:tc>
         <w:tc>
           <w:tcPr>
-            <w:tcW w:w="680" w:type="dxa"/>
+            <w:tcW w:w="672" w:type="dxa"/>
           </w:tcPr>
           <w:p>
             <w:pPr>
               <w:pStyle w:val="ListParagraph"/>
               <w:ind w:left="0"/>
             </w:pPr>
+            <w:r>
+              <w:t>13</w:t>
+            </w:r>
           </w:p>
         </w:tc>
       </w:tr>
       <w:tr>
         <w:tc>
           <w:tcPr>
-            <w:tcW w:w="692" w:type="dxa"/>
+            <w:tcW w:w="1526" w:type="dxa"/>
+            <w:vMerge/>
           </w:tcPr>
           <w:p>
             <w:pPr>
@@ -8255,7 +9413,7 @@
         </w:tc>
         <w:tc>
           <w:tcPr>
-            <w:tcW w:w="2398" w:type="dxa"/>
+            <w:tcW w:w="2096" w:type="dxa"/>
           </w:tcPr>
           <w:p>
             <w:pPr>
@@ -8266,7 +9424,7 @@
         </w:tc>
         <w:tc>
           <w:tcPr>
-            <w:tcW w:w="2716" w:type="dxa"/>
+            <w:tcW w:w="2159" w:type="dxa"/>
           </w:tcPr>
           <w:p>
             <w:pPr>
@@ -8277,24 +9435,30 @@
         </w:tc>
         <w:tc>
           <w:tcPr>
-            <w:tcW w:w="851" w:type="dxa"/>
+            <w:tcW w:w="901" w:type="dxa"/>
           </w:tcPr>
           <w:p>
             <w:pPr>
               <w:pStyle w:val="ListParagraph"/>
               <w:ind w:left="0"/>
             </w:pPr>
-          </w:p>
-        </w:tc>
-        <w:tc>
-          <w:tcPr>
-            <w:tcW w:w="792" w:type="dxa"/>
+            <w:r>
+              <w:t>PG</w:t>
+            </w:r>
+          </w:p>
+        </w:tc>
+        <w:tc>
+          <w:tcPr>
+            <w:tcW w:w="775" w:type="dxa"/>
           </w:tcPr>
           <w:p>
             <w:pPr>
               <w:pStyle w:val="ListParagraph"/>
               <w:ind w:left="0"/>
             </w:pPr>
+            <w:r>
+              <w:t>2</w:t>
+            </w:r>
           </w:p>
         </w:tc>
         <w:tc>
@@ -8310,20 +9474,24 @@
         </w:tc>
         <w:tc>
           <w:tcPr>
-            <w:tcW w:w="680" w:type="dxa"/>
+            <w:tcW w:w="672" w:type="dxa"/>
           </w:tcPr>
           <w:p>
             <w:pPr>
               <w:pStyle w:val="ListParagraph"/>
               <w:ind w:left="0"/>
             </w:pPr>
+            <w:r>
+              <w:t>14</w:t>
+            </w:r>
           </w:p>
         </w:tc>
       </w:tr>
       <w:tr>
         <w:tc>
           <w:tcPr>
-            <w:tcW w:w="692" w:type="dxa"/>
+            <w:tcW w:w="1526" w:type="dxa"/>
+            <w:vMerge/>
           </w:tcPr>
           <w:p>
             <w:pPr>
@@ -8334,7 +9502,7 @@
         </w:tc>
         <w:tc>
           <w:tcPr>
-            <w:tcW w:w="2398" w:type="dxa"/>
+            <w:tcW w:w="2096" w:type="dxa"/>
           </w:tcPr>
           <w:p>
             <w:pPr>
@@ -8345,7 +9513,7 @@
         </w:tc>
         <w:tc>
           <w:tcPr>
-            <w:tcW w:w="2716" w:type="dxa"/>
+            <w:tcW w:w="2159" w:type="dxa"/>
           </w:tcPr>
           <w:p>
             <w:pPr>
@@ -8356,24 +9524,30 @@
         </w:tc>
         <w:tc>
           <w:tcPr>
-            <w:tcW w:w="851" w:type="dxa"/>
+            <w:tcW w:w="901" w:type="dxa"/>
           </w:tcPr>
           <w:p>
             <w:pPr>
               <w:pStyle w:val="ListParagraph"/>
               <w:ind w:left="0"/>
             </w:pPr>
-          </w:p>
-        </w:tc>
-        <w:tc>
-          <w:tcPr>
-            <w:tcW w:w="792" w:type="dxa"/>
+            <w:r>
+              <w:t>PG</w:t>
+            </w:r>
+          </w:p>
+        </w:tc>
+        <w:tc>
+          <w:tcPr>
+            <w:tcW w:w="775" w:type="dxa"/>
           </w:tcPr>
           <w:p>
             <w:pPr>
               <w:pStyle w:val="ListParagraph"/>
               <w:ind w:left="0"/>
             </w:pPr>
+            <w:r>
+              <w:t>3</w:t>
+            </w:r>
           </w:p>
         </w:tc>
         <w:tc>
@@ -8389,13 +9563,16 @@
         </w:tc>
         <w:tc>
           <w:tcPr>
-            <w:tcW w:w="680" w:type="dxa"/>
+            <w:tcW w:w="672" w:type="dxa"/>
           </w:tcPr>
           <w:p>
             <w:pPr>
               <w:pStyle w:val="ListParagraph"/>
               <w:ind w:left="0"/>
             </w:pPr>
+            <w:r>
+              <w:t>15</w:t>
+            </w:r>
           </w:p>
         </w:tc>
       </w:tr>
@@ -8474,6 +9651,9 @@
       <w:r>
         <w:t>Diketahu</w:t>
       </w:r>
+      <w:r>
+        <w:t>i</w:t>
+      </w:r>
     </w:p>
     <w:p>
       <w:pPr>
@@ -8628,6 +9808,7 @@
         </w:numPr>
       </w:pPr>
       <w:r>
+        <w:lastRenderedPageBreak/>
         <w:t>Diberikan</w:t>
       </w:r>
     </w:p>
@@ -9517,6 +10698,92 @@
     </w:lvl>
   </w:abstractNum>
   <w:abstractNum w:abstractNumId="9" w15:restartNumberingAfterBreak="0">
+    <w:nsid w:val="20936373"/>
+    <w:multiLevelType w:val="hybridMultilevel"/>
+    <w:tmpl w:val="FAF297B6"/>
+    <w:lvl w:ilvl="0" w:tplc="04210019">
+      <w:start w:val="1"/>
+      <w:numFmt w:val="lowerLetter"/>
+      <w:lvlText w:val="%1."/>
+      <w:lvlJc w:val="left"/>
+      <w:pPr>
+        <w:ind w:left="1440" w:hanging="360"/>
+      </w:pPr>
+    </w:lvl>
+    <w:lvl w:ilvl="1" w:tplc="04210019" w:tentative="1">
+      <w:start w:val="1"/>
+      <w:numFmt w:val="lowerLetter"/>
+      <w:lvlText w:val="%2."/>
+      <w:lvlJc w:val="left"/>
+      <w:pPr>
+        <w:ind w:left="2160" w:hanging="360"/>
+      </w:pPr>
+    </w:lvl>
+    <w:lvl w:ilvl="2" w:tplc="0421001B" w:tentative="1">
+      <w:start w:val="1"/>
+      <w:numFmt w:val="lowerRoman"/>
+      <w:lvlText w:val="%3."/>
+      <w:lvlJc w:val="right"/>
+      <w:pPr>
+        <w:ind w:left="2880" w:hanging="180"/>
+      </w:pPr>
+    </w:lvl>
+    <w:lvl w:ilvl="3" w:tplc="0421000F" w:tentative="1">
+      <w:start w:val="1"/>
+      <w:numFmt w:val="decimal"/>
+      <w:lvlText w:val="%4."/>
+      <w:lvlJc w:val="left"/>
+      <w:pPr>
+        <w:ind w:left="3600" w:hanging="360"/>
+      </w:pPr>
+    </w:lvl>
+    <w:lvl w:ilvl="4" w:tplc="04210019" w:tentative="1">
+      <w:start w:val="1"/>
+      <w:numFmt w:val="lowerLetter"/>
+      <w:lvlText w:val="%5."/>
+      <w:lvlJc w:val="left"/>
+      <w:pPr>
+        <w:ind w:left="4320" w:hanging="360"/>
+      </w:pPr>
+    </w:lvl>
+    <w:lvl w:ilvl="5" w:tplc="0421001B" w:tentative="1">
+      <w:start w:val="1"/>
+      <w:numFmt w:val="lowerRoman"/>
+      <w:lvlText w:val="%6."/>
+      <w:lvlJc w:val="right"/>
+      <w:pPr>
+        <w:ind w:left="5040" w:hanging="180"/>
+      </w:pPr>
+    </w:lvl>
+    <w:lvl w:ilvl="6" w:tplc="0421000F" w:tentative="1">
+      <w:start w:val="1"/>
+      <w:numFmt w:val="decimal"/>
+      <w:lvlText w:val="%7."/>
+      <w:lvlJc w:val="left"/>
+      <w:pPr>
+        <w:ind w:left="5760" w:hanging="360"/>
+      </w:pPr>
+    </w:lvl>
+    <w:lvl w:ilvl="7" w:tplc="04210019" w:tentative="1">
+      <w:start w:val="1"/>
+      <w:numFmt w:val="lowerLetter"/>
+      <w:lvlText w:val="%8."/>
+      <w:lvlJc w:val="left"/>
+      <w:pPr>
+        <w:ind w:left="6480" w:hanging="360"/>
+      </w:pPr>
+    </w:lvl>
+    <w:lvl w:ilvl="8" w:tplc="0421001B" w:tentative="1">
+      <w:start w:val="1"/>
+      <w:numFmt w:val="lowerRoman"/>
+      <w:lvlText w:val="%9."/>
+      <w:lvlJc w:val="right"/>
+      <w:pPr>
+        <w:ind w:left="7200" w:hanging="180"/>
+      </w:pPr>
+    </w:lvl>
+  </w:abstractNum>
+  <w:abstractNum w:abstractNumId="10" w15:restartNumberingAfterBreak="0">
     <w:nsid w:val="23EE2AA4"/>
     <w:multiLevelType w:val="hybridMultilevel"/>
     <w:tmpl w:val="EA0C7CB4"/>
@@ -9605,7 +10872,7 @@
       </w:pPr>
     </w:lvl>
   </w:abstractNum>
-  <w:abstractNum w:abstractNumId="10" w15:restartNumberingAfterBreak="0">
+  <w:abstractNum w:abstractNumId="11" w15:restartNumberingAfterBreak="0">
     <w:nsid w:val="26C632BD"/>
     <w:multiLevelType w:val="multilevel"/>
     <w:tmpl w:val="5CD6D028"/>
@@ -9718,7 +10985,7 @@
       </w:rPr>
     </w:lvl>
   </w:abstractNum>
-  <w:abstractNum w:abstractNumId="11" w15:restartNumberingAfterBreak="0">
+  <w:abstractNum w:abstractNumId="12" w15:restartNumberingAfterBreak="0">
     <w:nsid w:val="28D122B2"/>
     <w:multiLevelType w:val="hybridMultilevel"/>
     <w:tmpl w:val="8F5427AA"/>
@@ -9807,7 +11074,7 @@
       </w:pPr>
     </w:lvl>
   </w:abstractNum>
-  <w:abstractNum w:abstractNumId="12" w15:restartNumberingAfterBreak="0">
+  <w:abstractNum w:abstractNumId="13" w15:restartNumberingAfterBreak="0">
     <w:nsid w:val="28E75686"/>
     <w:multiLevelType w:val="multilevel"/>
     <w:tmpl w:val="DCBA4F22"/>
@@ -9920,7 +11187,7 @@
       </w:rPr>
     </w:lvl>
   </w:abstractNum>
-  <w:abstractNum w:abstractNumId="13" w15:restartNumberingAfterBreak="0">
+  <w:abstractNum w:abstractNumId="14" w15:restartNumberingAfterBreak="0">
     <w:nsid w:val="2A874316"/>
     <w:multiLevelType w:val="multilevel"/>
     <w:tmpl w:val="ADB6AEFC"/>
@@ -10033,7 +11300,7 @@
       </w:rPr>
     </w:lvl>
   </w:abstractNum>
-  <w:abstractNum w:abstractNumId="14" w15:restartNumberingAfterBreak="0">
+  <w:abstractNum w:abstractNumId="15" w15:restartNumberingAfterBreak="0">
     <w:nsid w:val="35B811F1"/>
     <w:multiLevelType w:val="multilevel"/>
     <w:tmpl w:val="E01626D0"/>
@@ -10146,7 +11413,7 @@
       </w:rPr>
     </w:lvl>
   </w:abstractNum>
-  <w:abstractNum w:abstractNumId="15" w15:restartNumberingAfterBreak="0">
+  <w:abstractNum w:abstractNumId="16" w15:restartNumberingAfterBreak="0">
     <w:nsid w:val="374C2CDB"/>
     <w:multiLevelType w:val="multilevel"/>
     <w:tmpl w:val="24E85698"/>
@@ -10259,7 +11526,7 @@
       </w:rPr>
     </w:lvl>
   </w:abstractNum>
-  <w:abstractNum w:abstractNumId="16" w15:restartNumberingAfterBreak="0">
+  <w:abstractNum w:abstractNumId="17" w15:restartNumberingAfterBreak="0">
     <w:nsid w:val="3BAA2A88"/>
     <w:multiLevelType w:val="hybridMultilevel"/>
     <w:tmpl w:val="1F86DCDA"/>
@@ -10345,7 +11612,7 @@
       </w:pPr>
     </w:lvl>
   </w:abstractNum>
-  <w:abstractNum w:abstractNumId="17" w15:restartNumberingAfterBreak="0">
+  <w:abstractNum w:abstractNumId="18" w15:restartNumberingAfterBreak="0">
     <w:nsid w:val="402338D7"/>
     <w:multiLevelType w:val="hybridMultilevel"/>
     <w:tmpl w:val="BA3068A6"/>
@@ -10431,7 +11698,7 @@
       </w:pPr>
     </w:lvl>
   </w:abstractNum>
-  <w:abstractNum w:abstractNumId="18" w15:restartNumberingAfterBreak="0">
+  <w:abstractNum w:abstractNumId="19" w15:restartNumberingAfterBreak="0">
     <w:nsid w:val="44FF1EFD"/>
     <w:multiLevelType w:val="hybridMultilevel"/>
     <w:tmpl w:val="FC1E95EA"/>
@@ -10520,7 +11787,7 @@
       </w:pPr>
     </w:lvl>
   </w:abstractNum>
-  <w:abstractNum w:abstractNumId="19" w15:restartNumberingAfterBreak="0">
+  <w:abstractNum w:abstractNumId="20" w15:restartNumberingAfterBreak="0">
     <w:nsid w:val="472B0235"/>
     <w:multiLevelType w:val="hybridMultilevel"/>
     <w:tmpl w:val="9F621822"/>
@@ -10609,7 +11876,7 @@
       </w:pPr>
     </w:lvl>
   </w:abstractNum>
-  <w:abstractNum w:abstractNumId="20" w15:restartNumberingAfterBreak="0">
+  <w:abstractNum w:abstractNumId="21" w15:restartNumberingAfterBreak="0">
     <w:nsid w:val="479C7B1E"/>
     <w:multiLevelType w:val="hybridMultilevel"/>
     <w:tmpl w:val="1D7210FE"/>
@@ -10698,7 +11965,7 @@
       </w:pPr>
     </w:lvl>
   </w:abstractNum>
-  <w:abstractNum w:abstractNumId="21" w15:restartNumberingAfterBreak="0">
+  <w:abstractNum w:abstractNumId="22" w15:restartNumberingAfterBreak="0">
     <w:nsid w:val="49BD1428"/>
     <w:multiLevelType w:val="multilevel"/>
     <w:tmpl w:val="D6425280"/>
@@ -10811,7 +12078,7 @@
       </w:rPr>
     </w:lvl>
   </w:abstractNum>
-  <w:abstractNum w:abstractNumId="22" w15:restartNumberingAfterBreak="0">
+  <w:abstractNum w:abstractNumId="23" w15:restartNumberingAfterBreak="0">
     <w:nsid w:val="4DA02EA3"/>
     <w:multiLevelType w:val="multilevel"/>
     <w:tmpl w:val="E15E9856"/>
@@ -10924,7 +12191,206 @@
       </w:rPr>
     </w:lvl>
   </w:abstractNum>
-  <w:abstractNum w:abstractNumId="23" w15:restartNumberingAfterBreak="0">
+  <w:abstractNum w:abstractNumId="24" w15:restartNumberingAfterBreak="0">
+    <w:nsid w:val="51E34707"/>
+    <w:multiLevelType w:val="hybridMultilevel"/>
+    <w:tmpl w:val="4C70EFA8"/>
+    <w:lvl w:ilvl="0" w:tplc="0421000F">
+      <w:start w:val="1"/>
+      <w:numFmt w:val="decimal"/>
+      <w:lvlText w:val="%1."/>
+      <w:lvlJc w:val="left"/>
+      <w:pPr>
+        <w:ind w:left="720" w:hanging="360"/>
+      </w:pPr>
+    </w:lvl>
+    <w:lvl w:ilvl="1" w:tplc="04210019" w:tentative="1">
+      <w:start w:val="1"/>
+      <w:numFmt w:val="lowerLetter"/>
+      <w:lvlText w:val="%2."/>
+      <w:lvlJc w:val="left"/>
+      <w:pPr>
+        <w:ind w:left="1440" w:hanging="360"/>
+      </w:pPr>
+    </w:lvl>
+    <w:lvl w:ilvl="2" w:tplc="0421001B" w:tentative="1">
+      <w:start w:val="1"/>
+      <w:numFmt w:val="lowerRoman"/>
+      <w:lvlText w:val="%3."/>
+      <w:lvlJc w:val="right"/>
+      <w:pPr>
+        <w:ind w:left="2160" w:hanging="180"/>
+      </w:pPr>
+    </w:lvl>
+    <w:lvl w:ilvl="3" w:tplc="0421000F" w:tentative="1">
+      <w:start w:val="1"/>
+      <w:numFmt w:val="decimal"/>
+      <w:lvlText w:val="%4."/>
+      <w:lvlJc w:val="left"/>
+      <w:pPr>
+        <w:ind w:left="2880" w:hanging="360"/>
+      </w:pPr>
+    </w:lvl>
+    <w:lvl w:ilvl="4" w:tplc="04210019" w:tentative="1">
+      <w:start w:val="1"/>
+      <w:numFmt w:val="lowerLetter"/>
+      <w:lvlText w:val="%5."/>
+      <w:lvlJc w:val="left"/>
+      <w:pPr>
+        <w:ind w:left="3600" w:hanging="360"/>
+      </w:pPr>
+    </w:lvl>
+    <w:lvl w:ilvl="5" w:tplc="0421001B" w:tentative="1">
+      <w:start w:val="1"/>
+      <w:numFmt w:val="lowerRoman"/>
+      <w:lvlText w:val="%6."/>
+      <w:lvlJc w:val="right"/>
+      <w:pPr>
+        <w:ind w:left="4320" w:hanging="180"/>
+      </w:pPr>
+    </w:lvl>
+    <w:lvl w:ilvl="6" w:tplc="0421000F" w:tentative="1">
+      <w:start w:val="1"/>
+      <w:numFmt w:val="decimal"/>
+      <w:lvlText w:val="%7."/>
+      <w:lvlJc w:val="left"/>
+      <w:pPr>
+        <w:ind w:left="5040" w:hanging="360"/>
+      </w:pPr>
+    </w:lvl>
+    <w:lvl w:ilvl="7" w:tplc="04210019" w:tentative="1">
+      <w:start w:val="1"/>
+      <w:numFmt w:val="lowerLetter"/>
+      <w:lvlText w:val="%8."/>
+      <w:lvlJc w:val="left"/>
+      <w:pPr>
+        <w:ind w:left="5760" w:hanging="360"/>
+      </w:pPr>
+    </w:lvl>
+    <w:lvl w:ilvl="8" w:tplc="0421001B" w:tentative="1">
+      <w:start w:val="1"/>
+      <w:numFmt w:val="lowerRoman"/>
+      <w:lvlText w:val="%9."/>
+      <w:lvlJc w:val="right"/>
+      <w:pPr>
+        <w:ind w:left="6480" w:hanging="180"/>
+      </w:pPr>
+    </w:lvl>
+  </w:abstractNum>
+  <w:abstractNum w:abstractNumId="25" w15:restartNumberingAfterBreak="0">
+    <w:nsid w:val="536C1E78"/>
+    <w:multiLevelType w:val="multilevel"/>
+    <w:tmpl w:val="36D4ADB6"/>
+    <w:lvl w:ilvl="0">
+      <w:start w:val="1"/>
+      <w:numFmt w:val="lowerLetter"/>
+      <w:lvlText w:val="%1."/>
+      <w:lvlJc w:val="left"/>
+      <w:pPr>
+        <w:ind w:left="1004" w:hanging="360"/>
+      </w:pPr>
+      <w:rPr>
+        <w:rFonts w:hint="default"/>
+      </w:rPr>
+    </w:lvl>
+    <w:lvl w:ilvl="1">
+      <w:start w:val="1"/>
+      <w:numFmt w:val="lowerLetter"/>
+      <w:lvlText w:val="%2."/>
+      <w:lvlJc w:val="left"/>
+      <w:pPr>
+        <w:ind w:left="1724" w:hanging="360"/>
+      </w:pPr>
+      <w:rPr>
+        <w:rFonts w:hint="default"/>
+      </w:rPr>
+    </w:lvl>
+    <w:lvl w:ilvl="2">
+      <w:start w:val="1"/>
+      <w:numFmt w:val="lowerRoman"/>
+      <w:lvlText w:val="%3."/>
+      <w:lvlJc w:val="right"/>
+      <w:pPr>
+        <w:ind w:left="2444" w:hanging="180"/>
+      </w:pPr>
+      <w:rPr>
+        <w:rFonts w:hint="default"/>
+      </w:rPr>
+    </w:lvl>
+    <w:lvl w:ilvl="3">
+      <w:start w:val="1"/>
+      <w:numFmt w:val="decimal"/>
+      <w:lvlText w:val="%4."/>
+      <w:lvlJc w:val="left"/>
+      <w:pPr>
+        <w:ind w:left="3164" w:hanging="360"/>
+      </w:pPr>
+      <w:rPr>
+        <w:rFonts w:hint="default"/>
+      </w:rPr>
+    </w:lvl>
+    <w:lvl w:ilvl="4">
+      <w:start w:val="1"/>
+      <w:numFmt w:val="lowerLetter"/>
+      <w:lvlText w:val="%5."/>
+      <w:lvlJc w:val="left"/>
+      <w:pPr>
+        <w:ind w:left="3884" w:hanging="360"/>
+      </w:pPr>
+      <w:rPr>
+        <w:rFonts w:hint="default"/>
+      </w:rPr>
+    </w:lvl>
+    <w:lvl w:ilvl="5">
+      <w:start w:val="1"/>
+      <w:numFmt w:val="lowerRoman"/>
+      <w:lvlText w:val="%6."/>
+      <w:lvlJc w:val="right"/>
+      <w:pPr>
+        <w:ind w:left="4604" w:hanging="180"/>
+      </w:pPr>
+      <w:rPr>
+        <w:rFonts w:hint="default"/>
+      </w:rPr>
+    </w:lvl>
+    <w:lvl w:ilvl="6">
+      <w:start w:val="1"/>
+      <w:numFmt w:val="decimal"/>
+      <w:lvlText w:val="%7."/>
+      <w:lvlJc w:val="left"/>
+      <w:pPr>
+        <w:ind w:left="5324" w:hanging="360"/>
+      </w:pPr>
+      <w:rPr>
+        <w:rFonts w:hint="default"/>
+      </w:rPr>
+    </w:lvl>
+    <w:lvl w:ilvl="7">
+      <w:start w:val="1"/>
+      <w:numFmt w:val="lowerLetter"/>
+      <w:lvlText w:val="%8."/>
+      <w:lvlJc w:val="left"/>
+      <w:pPr>
+        <w:ind w:left="6044" w:hanging="360"/>
+      </w:pPr>
+      <w:rPr>
+        <w:rFonts w:hint="default"/>
+      </w:rPr>
+    </w:lvl>
+    <w:lvl w:ilvl="8">
+      <w:start w:val="1"/>
+      <w:numFmt w:val="lowerRoman"/>
+      <w:lvlText w:val="%9."/>
+      <w:lvlJc w:val="right"/>
+      <w:pPr>
+        <w:ind w:left="6764" w:hanging="180"/>
+      </w:pPr>
+      <w:rPr>
+        <w:rFonts w:hint="default"/>
+      </w:rPr>
+    </w:lvl>
+  </w:abstractNum>
+  <w:abstractNum w:abstractNumId="26" w15:restartNumberingAfterBreak="0">
     <w:nsid w:val="57CA18F5"/>
     <w:multiLevelType w:val="multilevel"/>
     <w:tmpl w:val="DF3EF272"/>
@@ -11037,11 +12503,11 @@
       </w:rPr>
     </w:lvl>
   </w:abstractNum>
-  <w:abstractNum w:abstractNumId="24" w15:restartNumberingAfterBreak="0">
+  <w:abstractNum w:abstractNumId="27" w15:restartNumberingAfterBreak="0">
     <w:nsid w:val="58A32B5A"/>
-    <w:multiLevelType w:val="hybridMultilevel"/>
-    <w:tmpl w:val="D0E68290"/>
-    <w:lvl w:ilvl="0" w:tplc="04210019">
+    <w:multiLevelType w:val="multilevel"/>
+    <w:tmpl w:val="08226606"/>
+    <w:lvl w:ilvl="0">
       <w:start w:val="1"/>
       <w:numFmt w:val="lowerLetter"/>
       <w:lvlText w:val="%1."/>
@@ -11049,8 +12515,11 @@
       <w:pPr>
         <w:ind w:left="1004" w:hanging="360"/>
       </w:pPr>
-    </w:lvl>
-    <w:lvl w:ilvl="1" w:tplc="04210019" w:tentative="1">
+      <w:rPr>
+        <w:rFonts w:hint="default"/>
+      </w:rPr>
+    </w:lvl>
+    <w:lvl w:ilvl="1">
       <w:start w:val="1"/>
       <w:numFmt w:val="lowerLetter"/>
       <w:lvlText w:val="%2."/>
@@ -11058,8 +12527,11 @@
       <w:pPr>
         <w:ind w:left="1724" w:hanging="360"/>
       </w:pPr>
-    </w:lvl>
-    <w:lvl w:ilvl="2" w:tplc="0421001B" w:tentative="1">
+      <w:rPr>
+        <w:rFonts w:hint="default"/>
+      </w:rPr>
+    </w:lvl>
+    <w:lvl w:ilvl="2">
       <w:start w:val="1"/>
       <w:numFmt w:val="lowerRoman"/>
       <w:lvlText w:val="%3."/>
@@ -11067,8 +12539,11 @@
       <w:pPr>
         <w:ind w:left="2444" w:hanging="180"/>
       </w:pPr>
-    </w:lvl>
-    <w:lvl w:ilvl="3" w:tplc="0421000F" w:tentative="1">
+      <w:rPr>
+        <w:rFonts w:hint="default"/>
+      </w:rPr>
+    </w:lvl>
+    <w:lvl w:ilvl="3">
       <w:start w:val="1"/>
       <w:numFmt w:val="decimal"/>
       <w:lvlText w:val="%4."/>
@@ -11076,8 +12551,11 @@
       <w:pPr>
         <w:ind w:left="3164" w:hanging="360"/>
       </w:pPr>
-    </w:lvl>
-    <w:lvl w:ilvl="4" w:tplc="04210019" w:tentative="1">
+      <w:rPr>
+        <w:rFonts w:hint="default"/>
+      </w:rPr>
+    </w:lvl>
+    <w:lvl w:ilvl="4">
       <w:start w:val="1"/>
       <w:numFmt w:val="lowerLetter"/>
       <w:lvlText w:val="%5."/>
@@ -11085,8 +12563,11 @@
       <w:pPr>
         <w:ind w:left="3884" w:hanging="360"/>
       </w:pPr>
-    </w:lvl>
-    <w:lvl w:ilvl="5" w:tplc="0421001B" w:tentative="1">
+      <w:rPr>
+        <w:rFonts w:hint="default"/>
+      </w:rPr>
+    </w:lvl>
+    <w:lvl w:ilvl="5">
       <w:start w:val="1"/>
       <w:numFmt w:val="lowerRoman"/>
       <w:lvlText w:val="%6."/>
@@ -11094,8 +12575,11 @@
       <w:pPr>
         <w:ind w:left="4604" w:hanging="180"/>
       </w:pPr>
-    </w:lvl>
-    <w:lvl w:ilvl="6" w:tplc="0421000F" w:tentative="1">
+      <w:rPr>
+        <w:rFonts w:hint="default"/>
+      </w:rPr>
+    </w:lvl>
+    <w:lvl w:ilvl="6">
       <w:start w:val="1"/>
       <w:numFmt w:val="decimal"/>
       <w:lvlText w:val="%7."/>
@@ -11103,8 +12587,11 @@
       <w:pPr>
         <w:ind w:left="5324" w:hanging="360"/>
       </w:pPr>
-    </w:lvl>
-    <w:lvl w:ilvl="7" w:tplc="04210019" w:tentative="1">
+      <w:rPr>
+        <w:rFonts w:hint="default"/>
+      </w:rPr>
+    </w:lvl>
+    <w:lvl w:ilvl="7">
       <w:start w:val="1"/>
       <w:numFmt w:val="lowerLetter"/>
       <w:lvlText w:val="%8."/>
@@ -11112,8 +12599,11 @@
       <w:pPr>
         <w:ind w:left="6044" w:hanging="360"/>
       </w:pPr>
-    </w:lvl>
-    <w:lvl w:ilvl="8" w:tplc="0421001B" w:tentative="1">
+      <w:rPr>
+        <w:rFonts w:hint="default"/>
+      </w:rPr>
+    </w:lvl>
+    <w:lvl w:ilvl="8">
       <w:start w:val="1"/>
       <w:numFmt w:val="lowerRoman"/>
       <w:lvlText w:val="%9."/>
@@ -11121,9 +12611,12 @@
       <w:pPr>
         <w:ind w:left="6764" w:hanging="180"/>
       </w:pPr>
+      <w:rPr>
+        <w:rFonts w:hint="default"/>
+      </w:rPr>
     </w:lvl>
   </w:abstractNum>
-  <w:abstractNum w:abstractNumId="25" w15:restartNumberingAfterBreak="0">
+  <w:abstractNum w:abstractNumId="28" w15:restartNumberingAfterBreak="0">
     <w:nsid w:val="5CF14503"/>
     <w:multiLevelType w:val="multilevel"/>
     <w:tmpl w:val="0DD27584"/>
@@ -11236,7 +12729,7 @@
       </w:rPr>
     </w:lvl>
   </w:abstractNum>
-  <w:abstractNum w:abstractNumId="26" w15:restartNumberingAfterBreak="0">
+  <w:abstractNum w:abstractNumId="29" w15:restartNumberingAfterBreak="0">
     <w:nsid w:val="67E75C46"/>
     <w:multiLevelType w:val="multilevel"/>
     <w:tmpl w:val="A7F889DA"/>
@@ -11349,7 +12842,7 @@
       </w:rPr>
     </w:lvl>
   </w:abstractNum>
-  <w:abstractNum w:abstractNumId="27" w15:restartNumberingAfterBreak="0">
+  <w:abstractNum w:abstractNumId="30" w15:restartNumberingAfterBreak="0">
     <w:nsid w:val="70F95372"/>
     <w:multiLevelType w:val="multilevel"/>
     <w:tmpl w:val="CFB4ABD0"/>
@@ -11462,7 +12955,7 @@
       </w:rPr>
     </w:lvl>
   </w:abstractNum>
-  <w:abstractNum w:abstractNumId="28" w15:restartNumberingAfterBreak="0">
+  <w:abstractNum w:abstractNumId="31" w15:restartNumberingAfterBreak="0">
     <w:nsid w:val="73234952"/>
     <w:multiLevelType w:val="hybridMultilevel"/>
     <w:tmpl w:val="4052DD7C"/>
@@ -11548,7 +13041,7 @@
       </w:pPr>
     </w:lvl>
   </w:abstractNum>
-  <w:abstractNum w:abstractNumId="29" w15:restartNumberingAfterBreak="0">
+  <w:abstractNum w:abstractNumId="32" w15:restartNumberingAfterBreak="0">
     <w:nsid w:val="73EF7090"/>
     <w:multiLevelType w:val="hybridMultilevel"/>
     <w:tmpl w:val="039A629C"/>
@@ -11634,7 +13127,7 @@
       </w:pPr>
     </w:lvl>
   </w:abstractNum>
-  <w:abstractNum w:abstractNumId="30" w15:restartNumberingAfterBreak="0">
+  <w:abstractNum w:abstractNumId="33" w15:restartNumberingAfterBreak="0">
     <w:nsid w:val="7748554D"/>
     <w:multiLevelType w:val="multilevel"/>
     <w:tmpl w:val="CFD0E2C6"/>
@@ -11747,7 +13240,7 @@
       </w:rPr>
     </w:lvl>
   </w:abstractNum>
-  <w:abstractNum w:abstractNumId="31" w15:restartNumberingAfterBreak="0">
+  <w:abstractNum w:abstractNumId="34" w15:restartNumberingAfterBreak="0">
     <w:nsid w:val="793B18E3"/>
     <w:multiLevelType w:val="hybridMultilevel"/>
     <w:tmpl w:val="061CE268"/>
@@ -11860,7 +13353,7 @@
       </w:rPr>
     </w:lvl>
   </w:abstractNum>
-  <w:abstractNum w:abstractNumId="32" w15:restartNumberingAfterBreak="0">
+  <w:abstractNum w:abstractNumId="35" w15:restartNumberingAfterBreak="0">
     <w:nsid w:val="7A612CD8"/>
     <w:multiLevelType w:val="multilevel"/>
     <w:tmpl w:val="A6B27A6C"/>
@@ -11973,7 +13466,7 @@
       </w:rPr>
     </w:lvl>
   </w:abstractNum>
-  <w:abstractNum w:abstractNumId="33" w15:restartNumberingAfterBreak="0">
+  <w:abstractNum w:abstractNumId="36" w15:restartNumberingAfterBreak="0">
     <w:nsid w:val="7B0A0654"/>
     <w:multiLevelType w:val="multilevel"/>
     <w:tmpl w:val="38FC933C"/>
@@ -12086,7 +13579,7 @@
       </w:rPr>
     </w:lvl>
   </w:abstractNum>
-  <w:abstractNum w:abstractNumId="34" w15:restartNumberingAfterBreak="0">
+  <w:abstractNum w:abstractNumId="37" w15:restartNumberingAfterBreak="0">
     <w:nsid w:val="7CB753DA"/>
     <w:multiLevelType w:val="hybridMultilevel"/>
     <w:tmpl w:val="27EE1F52"/>
@@ -12175,7 +13668,7 @@
       </w:pPr>
     </w:lvl>
   </w:abstractNum>
-  <w:abstractNum w:abstractNumId="35" w15:restartNumberingAfterBreak="0">
+  <w:abstractNum w:abstractNumId="38" w15:restartNumberingAfterBreak="0">
     <w:nsid w:val="7DCE26C7"/>
     <w:multiLevelType w:val="hybridMultilevel"/>
     <w:tmpl w:val="D75EDB6A"/>
@@ -12268,94 +13761,94 @@
     <w:abstractNumId w:val="1"/>
   </w:num>
   <w:num w:numId="3">
-    <w:abstractNumId w:val="29"/>
+    <w:abstractNumId w:val="32"/>
   </w:num>
   <w:num w:numId="4">
-    <w:abstractNumId w:val="35"/>
+    <w:abstractNumId w:val="38"/>
   </w:num>
   <w:num w:numId="5">
     <w:abstractNumId w:val="8"/>
   </w:num>
   <w:num w:numId="6">
-    <w:abstractNumId w:val="13"/>
+    <w:abstractNumId w:val="14"/>
   </w:num>
   <w:num w:numId="7">
+    <w:abstractNumId w:val="34"/>
+  </w:num>
+  <w:num w:numId="8">
+    <w:abstractNumId w:val="28"/>
+  </w:num>
+  <w:num w:numId="9">
+    <w:abstractNumId w:val="17"/>
+  </w:num>
+  <w:num w:numId="10">
     <w:abstractNumId w:val="31"/>
   </w:num>
-  <w:num w:numId="8">
-    <w:abstractNumId w:val="25"/>
-  </w:num>
-  <w:num w:numId="9">
-    <w:abstractNumId w:val="16"/>
-  </w:num>
-  <w:num w:numId="10">
-    <w:abstractNumId w:val="28"/>
-  </w:num>
   <w:num w:numId="11">
-    <w:abstractNumId w:val="24"/>
+    <w:abstractNumId w:val="27"/>
   </w:num>
   <w:num w:numId="12">
     <w:abstractNumId w:val="0"/>
   </w:num>
   <w:num w:numId="13">
+    <w:abstractNumId w:val="26"/>
+  </w:num>
+  <w:num w:numId="14">
+    <w:abstractNumId w:val="33"/>
+  </w:num>
+  <w:num w:numId="15">
+    <w:abstractNumId w:val="12"/>
+  </w:num>
+  <w:num w:numId="16">
+    <w:abstractNumId w:val="11"/>
+  </w:num>
+  <w:num w:numId="17">
+    <w:abstractNumId w:val="19"/>
+  </w:num>
+  <w:num w:numId="18">
+    <w:abstractNumId w:val="30"/>
+  </w:num>
+  <w:num w:numId="19">
+    <w:abstractNumId w:val="37"/>
+  </w:num>
+  <w:num w:numId="20">
+    <w:abstractNumId w:val="22"/>
+  </w:num>
+  <w:num w:numId="21">
+    <w:abstractNumId w:val="35"/>
+  </w:num>
+  <w:num w:numId="22">
     <w:abstractNumId w:val="23"/>
   </w:num>
-  <w:num w:numId="14">
-    <w:abstractNumId w:val="30"/>
-  </w:num>
-  <w:num w:numId="15">
-    <w:abstractNumId w:val="11"/>
-  </w:num>
-  <w:num w:numId="16">
-    <w:abstractNumId w:val="10"/>
-  </w:num>
-  <w:num w:numId="17">
-    <w:abstractNumId w:val="18"/>
-  </w:num>
-  <w:num w:numId="18">
-    <w:abstractNumId w:val="27"/>
-  </w:num>
-  <w:num w:numId="19">
-    <w:abstractNumId w:val="34"/>
-  </w:num>
-  <w:num w:numId="20">
-    <w:abstractNumId w:val="21"/>
-  </w:num>
-  <w:num w:numId="21">
-    <w:abstractNumId w:val="32"/>
-  </w:num>
-  <w:num w:numId="22">
-    <w:abstractNumId w:val="22"/>
-  </w:num>
   <w:num w:numId="23">
-    <w:abstractNumId w:val="26"/>
+    <w:abstractNumId w:val="29"/>
   </w:num>
   <w:num w:numId="24">
     <w:abstractNumId w:val="2"/>
   </w:num>
   <w:num w:numId="25">
-    <w:abstractNumId w:val="12"/>
+    <w:abstractNumId w:val="13"/>
   </w:num>
   <w:num w:numId="26">
     <w:abstractNumId w:val="3"/>
   </w:num>
   <w:num w:numId="27">
-    <w:abstractNumId w:val="9"/>
+    <w:abstractNumId w:val="10"/>
   </w:num>
   <w:num w:numId="28">
-    <w:abstractNumId w:val="20"/>
+    <w:abstractNumId w:val="21"/>
   </w:num>
   <w:num w:numId="29">
     <w:abstractNumId w:val="6"/>
   </w:num>
   <w:num w:numId="30">
-    <w:abstractNumId w:val="33"/>
+    <w:abstractNumId w:val="36"/>
   </w:num>
   <w:num w:numId="31">
-    <w:abstractNumId w:val="15"/>
+    <w:abstractNumId w:val="16"/>
   </w:num>
   <w:num w:numId="32">
-    <w:abstractNumId w:val="14"/>
+    <w:abstractNumId w:val="15"/>
   </w:num>
   <w:num w:numId="33">
     <w:abstractNumId w:val="5"/>
@@ -12364,10 +13857,19 @@
     <w:abstractNumId w:val="7"/>
   </w:num>
   <w:num w:numId="35">
-    <w:abstractNumId w:val="19"/>
+    <w:abstractNumId w:val="20"/>
   </w:num>
   <w:num w:numId="36">
-    <w:abstractNumId w:val="17"/>
+    <w:abstractNumId w:val="18"/>
+  </w:num>
+  <w:num w:numId="37">
+    <w:abstractNumId w:val="24"/>
+  </w:num>
+  <w:num w:numId="38">
+    <w:abstractNumId w:val="25"/>
+  </w:num>
+  <w:num w:numId="39">
+    <w:abstractNumId w:val="9"/>
   </w:num>
 </w:numbering>
 </file>

</xml_diff>